<commit_message>
add product module consisted model/product_model.php, controller/product.php, update autoload.php, project.php, user.php and database source file
</commit_message>
<xml_diff>
--- a/doc/Server端接口文档——开发者_20140929.docx
+++ b/doc/Server端接口文档——开发者_20140929.docx
@@ -3227,8 +3227,6 @@
             <w:r>
               <w:t>pass</w:t>
             </w:r>
-            <w:bookmarkStart w:id="2" w:name="_GoBack"/>
-            <w:bookmarkEnd w:id="2"/>
             <w:r>
               <w:t>word</w:t>
             </w:r>
@@ -5003,7 +5001,7 @@
               <w:cnfStyle w:val="000000000000" w:firstRow="0" w:lastRow="0" w:firstColumn="0" w:lastColumn="0" w:oddVBand="0" w:evenVBand="0" w:oddHBand="0" w:evenHBand="0" w:firstRowFirstColumn="0" w:firstRowLastColumn="0" w:lastRowFirstColumn="0" w:lastRowLastColumn="0"/>
             </w:pPr>
             <w:r>
-              <w:t>get</w:t>
+              <w:t>POST</w:t>
             </w:r>
           </w:p>
         </w:tc>
@@ -7347,10 +7345,1746 @@
         <w:t>列表</w:t>
       </w:r>
     </w:p>
+    <w:p>
+      <w:pPr>
+        <w:rPr>
+          <w:rFonts w:hint="eastAsia"/>
+        </w:rPr>
+      </w:pPr>
+    </w:p>
+    <w:tbl>
+      <w:tblPr>
+        <w:tblStyle w:val="30"/>
+        <w:tblW w:w="0" w:type="auto"/>
+        <w:tblLook w:val="04A0" w:firstRow="1" w:lastRow="0" w:firstColumn="1" w:lastColumn="0" w:noHBand="0" w:noVBand="1"/>
+      </w:tblPr>
+      <w:tblGrid>
+        <w:gridCol w:w="1034"/>
+        <w:gridCol w:w="1234"/>
+        <w:gridCol w:w="851"/>
+        <w:gridCol w:w="1271"/>
+        <w:gridCol w:w="1706"/>
+        <w:gridCol w:w="2210"/>
+      </w:tblGrid>
+      <w:tr>
+        <w:trPr>
+          <w:cnfStyle w:val="100000000000" w:firstRow="1" w:lastRow="0" w:firstColumn="0" w:lastColumn="0" w:oddVBand="0" w:evenVBand="0" w:oddHBand="0" w:evenHBand="0" w:firstRowFirstColumn="0" w:firstRowLastColumn="0" w:lastRowFirstColumn="0" w:lastRowLastColumn="0"/>
+        </w:trPr>
+        <w:tc>
+          <w:tcPr>
+            <w:cnfStyle w:val="001000000100" w:firstRow="0" w:lastRow="0" w:firstColumn="1" w:lastColumn="0" w:oddVBand="0" w:evenVBand="0" w:oddHBand="0" w:evenHBand="0" w:firstRowFirstColumn="1" w:firstRowLastColumn="0" w:lastRowFirstColumn="0" w:lastRowLastColumn="0"/>
+            <w:tcW w:w="1034" w:type="dxa"/>
+          </w:tcPr>
+          <w:p>
+            <w:pPr>
+              <w:rPr>
+                <w:b w:val="0"/>
+              </w:rPr>
+            </w:pPr>
+            <w:r>
+              <w:rPr>
+                <w:rFonts w:hint="eastAsia"/>
+                <w:b w:val="0"/>
+              </w:rPr>
+              <w:t>接口名</w:t>
+            </w:r>
+          </w:p>
+        </w:tc>
+        <w:tc>
+          <w:tcPr>
+            <w:tcW w:w="7272" w:type="dxa"/>
+            <w:gridSpan w:val="5"/>
+          </w:tcPr>
+          <w:p>
+            <w:pPr>
+              <w:pStyle w:val="a3"/>
+              <w:ind w:firstLineChars="0" w:firstLine="0"/>
+              <w:cnfStyle w:val="100000000000" w:firstRow="1" w:lastRow="0" w:firstColumn="0" w:lastColumn="0" w:oddVBand="0" w:evenVBand="0" w:oddHBand="0" w:evenHBand="0" w:firstRowFirstColumn="0" w:firstRowLastColumn="0" w:lastRowFirstColumn="0" w:lastRowLastColumn="0"/>
+              <w:rPr>
+                <w:b w:val="0"/>
+              </w:rPr>
+            </w:pPr>
+            <w:r>
+              <w:rPr>
+                <w:rFonts w:hint="eastAsia"/>
+                <w:b w:val="0"/>
+              </w:rPr>
+              <w:t>product list</w:t>
+            </w:r>
+          </w:p>
+        </w:tc>
+      </w:tr>
+      <w:tr>
+        <w:trPr>
+          <w:cnfStyle w:val="000000100000" w:firstRow="0" w:lastRow="0" w:firstColumn="0" w:lastColumn="0" w:oddVBand="0" w:evenVBand="0" w:oddHBand="1" w:evenHBand="0" w:firstRowFirstColumn="0" w:firstRowLastColumn="0" w:lastRowFirstColumn="0" w:lastRowLastColumn="0"/>
+        </w:trPr>
+        <w:tc>
+          <w:tcPr>
+            <w:cnfStyle w:val="001000000000" w:firstRow="0" w:lastRow="0" w:firstColumn="1" w:lastColumn="0" w:oddVBand="0" w:evenVBand="0" w:oddHBand="0" w:evenHBand="0" w:firstRowFirstColumn="0" w:firstRowLastColumn="0" w:lastRowFirstColumn="0" w:lastRowLastColumn="0"/>
+            <w:tcW w:w="1034" w:type="dxa"/>
+          </w:tcPr>
+          <w:p>
+            <w:pPr>
+              <w:pStyle w:val="a3"/>
+              <w:ind w:firstLineChars="0" w:firstLine="0"/>
+              <w:rPr>
+                <w:b w:val="0"/>
+              </w:rPr>
+            </w:pPr>
+            <w:r>
+              <w:rPr>
+                <w:rFonts w:hint="eastAsia"/>
+                <w:b w:val="0"/>
+              </w:rPr>
+              <w:t>描述</w:t>
+            </w:r>
+          </w:p>
+        </w:tc>
+        <w:tc>
+          <w:tcPr>
+            <w:tcW w:w="7272" w:type="dxa"/>
+            <w:gridSpan w:val="5"/>
+          </w:tcPr>
+          <w:p>
+            <w:pPr>
+              <w:pStyle w:val="a3"/>
+              <w:ind w:firstLineChars="0" w:firstLine="0"/>
+              <w:cnfStyle w:val="000000100000" w:firstRow="0" w:lastRow="0" w:firstColumn="0" w:lastColumn="0" w:oddVBand="0" w:evenVBand="0" w:oddHBand="1" w:evenHBand="0" w:firstRowFirstColumn="0" w:firstRowLastColumn="0" w:lastRowFirstColumn="0" w:lastRowLastColumn="0"/>
+            </w:pPr>
+            <w:r>
+              <w:rPr>
+                <w:rFonts w:hint="eastAsia"/>
+              </w:rPr>
+              <w:t>获取产品列表</w:t>
+            </w:r>
+            <w:r>
+              <w:t>信息</w:t>
+            </w:r>
+          </w:p>
+        </w:tc>
+      </w:tr>
+      <w:tr>
+        <w:tc>
+          <w:tcPr>
+            <w:cnfStyle w:val="001000000000" w:firstRow="0" w:lastRow="0" w:firstColumn="1" w:lastColumn="0" w:oddVBand="0" w:evenVBand="0" w:oddHBand="0" w:evenHBand="0" w:firstRowFirstColumn="0" w:firstRowLastColumn="0" w:lastRowFirstColumn="0" w:lastRowLastColumn="0"/>
+            <w:tcW w:w="1034" w:type="dxa"/>
+          </w:tcPr>
+          <w:p>
+            <w:pPr>
+              <w:pStyle w:val="a3"/>
+              <w:ind w:firstLineChars="0" w:firstLine="0"/>
+              <w:rPr>
+                <w:b w:val="0"/>
+              </w:rPr>
+            </w:pPr>
+            <w:r>
+              <w:rPr>
+                <w:rFonts w:hint="eastAsia"/>
+                <w:b w:val="0"/>
+              </w:rPr>
+              <w:t>请求</w:t>
+            </w:r>
+          </w:p>
+        </w:tc>
+        <w:tc>
+          <w:tcPr>
+            <w:tcW w:w="7272" w:type="dxa"/>
+            <w:gridSpan w:val="5"/>
+          </w:tcPr>
+          <w:p>
+            <w:pPr>
+              <w:pStyle w:val="a3"/>
+              <w:ind w:firstLineChars="0" w:firstLine="0"/>
+              <w:cnfStyle w:val="000000000000" w:firstRow="0" w:lastRow="0" w:firstColumn="0" w:lastColumn="0" w:oddVBand="0" w:evenVBand="0" w:oddHBand="0" w:evenHBand="0" w:firstRowFirstColumn="0" w:firstRowLastColumn="0" w:lastRowFirstColumn="0" w:lastRowLastColumn="0"/>
+            </w:pPr>
+            <w:r>
+              <w:t>GET</w:t>
+            </w:r>
+          </w:p>
+        </w:tc>
+      </w:tr>
+      <w:tr>
+        <w:trPr>
+          <w:cnfStyle w:val="000000100000" w:firstRow="0" w:lastRow="0" w:firstColumn="0" w:lastColumn="0" w:oddVBand="0" w:evenVBand="0" w:oddHBand="1" w:evenHBand="0" w:firstRowFirstColumn="0" w:firstRowLastColumn="0" w:lastRowFirstColumn="0" w:lastRowLastColumn="0"/>
+        </w:trPr>
+        <w:tc>
+          <w:tcPr>
+            <w:cnfStyle w:val="001000000000" w:firstRow="0" w:lastRow="0" w:firstColumn="1" w:lastColumn="0" w:oddVBand="0" w:evenVBand="0" w:oddHBand="0" w:evenHBand="0" w:firstRowFirstColumn="0" w:firstRowLastColumn="0" w:lastRowFirstColumn="0" w:lastRowLastColumn="0"/>
+            <w:tcW w:w="1034" w:type="dxa"/>
+          </w:tcPr>
+          <w:p>
+            <w:pPr>
+              <w:pStyle w:val="a3"/>
+              <w:ind w:firstLineChars="0" w:firstLine="0"/>
+              <w:rPr>
+                <w:b w:val="0"/>
+              </w:rPr>
+            </w:pPr>
+            <w:r>
+              <w:rPr>
+                <w:rFonts w:hint="eastAsia"/>
+                <w:b w:val="0"/>
+              </w:rPr>
+              <w:t>URL</w:t>
+            </w:r>
+          </w:p>
+        </w:tc>
+        <w:tc>
+          <w:tcPr>
+            <w:tcW w:w="7272" w:type="dxa"/>
+            <w:gridSpan w:val="5"/>
+          </w:tcPr>
+          <w:p>
+            <w:pPr>
+              <w:pStyle w:val="a3"/>
+              <w:ind w:firstLineChars="0" w:firstLine="0"/>
+              <w:cnfStyle w:val="000000100000" w:firstRow="0" w:lastRow="0" w:firstColumn="0" w:lastColumn="0" w:oddVBand="0" w:evenVBand="0" w:oddHBand="1" w:evenHBand="0" w:firstRowFirstColumn="0" w:firstRowLastColumn="0" w:lastRowFirstColumn="0" w:lastRowLastColumn="0"/>
+              <w:rPr>
+                <w:rFonts w:hint="eastAsia"/>
+              </w:rPr>
+            </w:pPr>
+            <w:r>
+              <w:t>http://ec2-54-169-66-69.ap-southeast1.compute.amazonaws.com/</w:t>
+            </w:r>
+            <w:r>
+              <w:t xml:space="preserve"> nail_care_svr/index.php</w:t>
+            </w:r>
+            <w:r>
+              <w:rPr>
+                <w:rFonts w:hint="eastAsia"/>
+              </w:rPr>
+              <w:t>/</w:t>
+            </w:r>
+            <w:r>
+              <w:t>product/</w:t>
+            </w:r>
+            <w:r>
+              <w:t>get_product_list</w:t>
+            </w:r>
+            <w:r>
+              <w:rPr>
+                <w:rFonts w:hint="eastAsia"/>
+              </w:rPr>
+              <w:t>/$offset/$limit/$order/$desc</w:t>
+            </w:r>
+          </w:p>
+        </w:tc>
+      </w:tr>
+      <w:tr>
+        <w:tc>
+          <w:tcPr>
+            <w:cnfStyle w:val="001000000000" w:firstRow="0" w:lastRow="0" w:firstColumn="1" w:lastColumn="0" w:oddVBand="0" w:evenVBand="0" w:oddHBand="0" w:evenHBand="0" w:firstRowFirstColumn="0" w:firstRowLastColumn="0" w:lastRowFirstColumn="0" w:lastRowLastColumn="0"/>
+            <w:tcW w:w="1034" w:type="dxa"/>
+          </w:tcPr>
+          <w:p>
+            <w:pPr>
+              <w:pStyle w:val="a3"/>
+              <w:ind w:firstLineChars="0" w:firstLine="0"/>
+              <w:rPr>
+                <w:rFonts w:hint="eastAsia"/>
+                <w:b w:val="0"/>
+              </w:rPr>
+            </w:pPr>
+            <w:r>
+              <w:rPr>
+                <w:rFonts w:hint="eastAsia"/>
+                <w:b w:val="0"/>
+              </w:rPr>
+              <w:t>测试样例</w:t>
+            </w:r>
+          </w:p>
+        </w:tc>
+        <w:tc>
+          <w:tcPr>
+            <w:tcW w:w="7272" w:type="dxa"/>
+            <w:gridSpan w:val="5"/>
+          </w:tcPr>
+          <w:p>
+            <w:pPr>
+              <w:pStyle w:val="a3"/>
+              <w:ind w:firstLineChars="0" w:firstLine="0"/>
+              <w:cnfStyle w:val="000000000000" w:firstRow="0" w:lastRow="0" w:firstColumn="0" w:lastColumn="0" w:oddVBand="0" w:evenVBand="0" w:oddHBand="0" w:evenHBand="0" w:firstRowFirstColumn="0" w:firstRowLastColumn="0" w:lastRowFirstColumn="0" w:lastRowLastColumn="0"/>
+            </w:pPr>
+            <w:r>
+              <w:t>http://ec2-54-169-66-69.ap-southeast1.compute.amazonaws.com/</w:t>
+            </w:r>
+            <w:r>
+              <w:t xml:space="preserve"> nail_care_svr/index.php</w:t>
+            </w:r>
+            <w:r>
+              <w:rPr>
+                <w:rFonts w:hint="eastAsia"/>
+              </w:rPr>
+              <w:t>/</w:t>
+            </w:r>
+            <w:r>
+              <w:t>product/</w:t>
+            </w:r>
+            <w:r>
+              <w:t xml:space="preserve"> get_product_list</w:t>
+            </w:r>
+            <w:r>
+              <w:rPr>
+                <w:rFonts w:hint="eastAsia"/>
+              </w:rPr>
+              <w:t>/</w:t>
+            </w:r>
+          </w:p>
+        </w:tc>
+      </w:tr>
+      <w:tr>
+        <w:trPr>
+          <w:cnfStyle w:val="000000100000" w:firstRow="0" w:lastRow="0" w:firstColumn="0" w:lastColumn="0" w:oddVBand="0" w:evenVBand="0" w:oddHBand="1" w:evenHBand="0" w:firstRowFirstColumn="0" w:firstRowLastColumn="0" w:lastRowFirstColumn="0" w:lastRowLastColumn="0"/>
+        </w:trPr>
+        <w:tc>
+          <w:tcPr>
+            <w:cnfStyle w:val="001000000000" w:firstRow="0" w:lastRow="0" w:firstColumn="1" w:lastColumn="0" w:oddVBand="0" w:evenVBand="0" w:oddHBand="0" w:evenHBand="0" w:firstRowFirstColumn="0" w:firstRowLastColumn="0" w:lastRowFirstColumn="0" w:lastRowLastColumn="0"/>
+            <w:tcW w:w="1034" w:type="dxa"/>
+            <w:vMerge w:val="restart"/>
+          </w:tcPr>
+          <w:p>
+            <w:pPr>
+              <w:pStyle w:val="a3"/>
+              <w:ind w:firstLineChars="0" w:firstLine="0"/>
+              <w:rPr>
+                <w:b w:val="0"/>
+              </w:rPr>
+            </w:pPr>
+            <w:r>
+              <w:rPr>
+                <w:rFonts w:hint="eastAsia"/>
+                <w:b w:val="0"/>
+              </w:rPr>
+              <w:t>参数</w:t>
+            </w:r>
+          </w:p>
+        </w:tc>
+        <w:tc>
+          <w:tcPr>
+            <w:tcW w:w="1234" w:type="dxa"/>
+            <w:tcBorders>
+              <w:right w:val="single" w:sz="4" w:space="0" w:color="5B9BD5" w:themeColor="accent1"/>
+            </w:tcBorders>
+          </w:tcPr>
+          <w:p>
+            <w:pPr>
+              <w:pStyle w:val="a3"/>
+              <w:ind w:firstLineChars="0" w:firstLine="0"/>
+              <w:cnfStyle w:val="000000100000" w:firstRow="0" w:lastRow="0" w:firstColumn="0" w:lastColumn="0" w:oddVBand="0" w:evenVBand="0" w:oddHBand="1" w:evenHBand="0" w:firstRowFirstColumn="0" w:firstRowLastColumn="0" w:lastRowFirstColumn="0" w:lastRowLastColumn="0"/>
+              <w:rPr>
+                <w:b/>
+              </w:rPr>
+            </w:pPr>
+            <w:r>
+              <w:rPr>
+                <w:rFonts w:hint="eastAsia"/>
+                <w:b/>
+              </w:rPr>
+              <w:t>名称</w:t>
+            </w:r>
+          </w:p>
+        </w:tc>
+        <w:tc>
+          <w:tcPr>
+            <w:tcW w:w="851" w:type="dxa"/>
+            <w:tcBorders>
+              <w:left w:val="single" w:sz="4" w:space="0" w:color="5B9BD5" w:themeColor="accent1"/>
+            </w:tcBorders>
+          </w:tcPr>
+          <w:p>
+            <w:pPr>
+              <w:pStyle w:val="a3"/>
+              <w:ind w:firstLineChars="0" w:firstLine="0"/>
+              <w:cnfStyle w:val="000000100000" w:firstRow="0" w:lastRow="0" w:firstColumn="0" w:lastColumn="0" w:oddVBand="0" w:evenVBand="0" w:oddHBand="1" w:evenHBand="0" w:firstRowFirstColumn="0" w:firstRowLastColumn="0" w:lastRowFirstColumn="0" w:lastRowLastColumn="0"/>
+              <w:rPr>
+                <w:b/>
+              </w:rPr>
+            </w:pPr>
+            <w:r>
+              <w:rPr>
+                <w:rFonts w:hint="eastAsia"/>
+                <w:b/>
+              </w:rPr>
+              <w:t>类型</w:t>
+            </w:r>
+          </w:p>
+        </w:tc>
+        <w:tc>
+          <w:tcPr>
+            <w:tcW w:w="2977" w:type="dxa"/>
+            <w:gridSpan w:val="2"/>
+          </w:tcPr>
+          <w:p>
+            <w:pPr>
+              <w:pStyle w:val="a3"/>
+              <w:ind w:firstLineChars="0" w:firstLine="0"/>
+              <w:cnfStyle w:val="000000100000" w:firstRow="0" w:lastRow="0" w:firstColumn="0" w:lastColumn="0" w:oddVBand="0" w:evenVBand="0" w:oddHBand="1" w:evenHBand="0" w:firstRowFirstColumn="0" w:firstRowLastColumn="0" w:lastRowFirstColumn="0" w:lastRowLastColumn="0"/>
+              <w:rPr>
+                <w:b/>
+              </w:rPr>
+            </w:pPr>
+            <w:r>
+              <w:rPr>
+                <w:rFonts w:hint="eastAsia"/>
+                <w:b/>
+              </w:rPr>
+              <w:t>描述</w:t>
+            </w:r>
+          </w:p>
+        </w:tc>
+        <w:tc>
+          <w:tcPr>
+            <w:tcW w:w="2210" w:type="dxa"/>
+          </w:tcPr>
+          <w:p>
+            <w:pPr>
+              <w:pStyle w:val="a3"/>
+              <w:ind w:firstLineChars="0" w:firstLine="0"/>
+              <w:cnfStyle w:val="000000100000" w:firstRow="0" w:lastRow="0" w:firstColumn="0" w:lastColumn="0" w:oddVBand="0" w:evenVBand="0" w:oddHBand="1" w:evenHBand="0" w:firstRowFirstColumn="0" w:firstRowLastColumn="0" w:lastRowFirstColumn="0" w:lastRowLastColumn="0"/>
+              <w:rPr>
+                <w:b/>
+              </w:rPr>
+            </w:pPr>
+            <w:r>
+              <w:rPr>
+                <w:rFonts w:hint="eastAsia"/>
+                <w:b/>
+              </w:rPr>
+              <w:t>约束</w:t>
+            </w:r>
+          </w:p>
+        </w:tc>
+      </w:tr>
+      <w:tr>
+        <w:tc>
+          <w:tcPr>
+            <w:cnfStyle w:val="001000000000" w:firstRow="0" w:lastRow="0" w:firstColumn="1" w:lastColumn="0" w:oddVBand="0" w:evenVBand="0" w:oddHBand="0" w:evenHBand="0" w:firstRowFirstColumn="0" w:firstRowLastColumn="0" w:lastRowFirstColumn="0" w:lastRowLastColumn="0"/>
+            <w:tcW w:w="1034" w:type="dxa"/>
+            <w:vMerge/>
+          </w:tcPr>
+          <w:p>
+            <w:pPr>
+              <w:pStyle w:val="a3"/>
+              <w:ind w:firstLineChars="0" w:firstLine="0"/>
+              <w:rPr>
+                <w:b w:val="0"/>
+              </w:rPr>
+            </w:pPr>
+          </w:p>
+        </w:tc>
+        <w:tc>
+          <w:tcPr>
+            <w:tcW w:w="1234" w:type="dxa"/>
+            <w:tcBorders>
+              <w:right w:val="single" w:sz="4" w:space="0" w:color="5B9BD5" w:themeColor="accent1"/>
+            </w:tcBorders>
+          </w:tcPr>
+          <w:p>
+            <w:pPr>
+              <w:pStyle w:val="a3"/>
+              <w:ind w:firstLineChars="0" w:firstLine="0"/>
+              <w:cnfStyle w:val="000000000000" w:firstRow="0" w:lastRow="0" w:firstColumn="0" w:lastColumn="0" w:oddVBand="0" w:evenVBand="0" w:oddHBand="0" w:evenHBand="0" w:firstRowFirstColumn="0" w:firstRowLastColumn="0" w:lastRowFirstColumn="0" w:lastRowLastColumn="0"/>
+            </w:pPr>
+            <w:r>
+              <w:t>offset</w:t>
+            </w:r>
+          </w:p>
+        </w:tc>
+        <w:tc>
+          <w:tcPr>
+            <w:tcW w:w="851" w:type="dxa"/>
+            <w:tcBorders>
+              <w:left w:val="single" w:sz="4" w:space="0" w:color="5B9BD5" w:themeColor="accent1"/>
+            </w:tcBorders>
+          </w:tcPr>
+          <w:p>
+            <w:pPr>
+              <w:pStyle w:val="a3"/>
+              <w:ind w:firstLineChars="0" w:firstLine="0"/>
+              <w:cnfStyle w:val="000000000000" w:firstRow="0" w:lastRow="0" w:firstColumn="0" w:lastColumn="0" w:oddVBand="0" w:evenVBand="0" w:oddHBand="0" w:evenHBand="0" w:firstRowFirstColumn="0" w:firstRowLastColumn="0" w:lastRowFirstColumn="0" w:lastRowLastColumn="0"/>
+            </w:pPr>
+            <w:r>
+              <w:t>int</w:t>
+            </w:r>
+          </w:p>
+        </w:tc>
+        <w:tc>
+          <w:tcPr>
+            <w:tcW w:w="2977" w:type="dxa"/>
+            <w:gridSpan w:val="2"/>
+          </w:tcPr>
+          <w:p>
+            <w:pPr>
+              <w:pStyle w:val="a3"/>
+              <w:ind w:firstLineChars="0" w:firstLine="0"/>
+              <w:cnfStyle w:val="000000000000" w:firstRow="0" w:lastRow="0" w:firstColumn="0" w:lastColumn="0" w:oddVBand="0" w:evenVBand="0" w:oddHBand="0" w:evenHBand="0" w:firstRowFirstColumn="0" w:firstRowLastColumn="0" w:lastRowFirstColumn="0" w:lastRowLastColumn="0"/>
+              <w:rPr>
+                <w:rFonts w:hint="eastAsia"/>
+              </w:rPr>
+            </w:pPr>
+            <w:r>
+              <w:rPr>
+                <w:rFonts w:hint="eastAsia"/>
+              </w:rPr>
+              <w:t>偏移量（</w:t>
+            </w:r>
+            <w:r>
+              <w:t>默认：</w:t>
+            </w:r>
+            <w:r>
+              <w:rPr>
+                <w:rFonts w:hint="eastAsia"/>
+              </w:rPr>
+              <w:t>0</w:t>
+            </w:r>
+            <w:r>
+              <w:rPr>
+                <w:rFonts w:hint="eastAsia"/>
+              </w:rPr>
+              <w:t>）</w:t>
+            </w:r>
+          </w:p>
+        </w:tc>
+        <w:tc>
+          <w:tcPr>
+            <w:tcW w:w="2210" w:type="dxa"/>
+          </w:tcPr>
+          <w:p>
+            <w:pPr>
+              <w:pStyle w:val="a3"/>
+              <w:ind w:firstLineChars="0" w:firstLine="0"/>
+              <w:cnfStyle w:val="000000000000" w:firstRow="0" w:lastRow="0" w:firstColumn="0" w:lastColumn="0" w:oddVBand="0" w:evenVBand="0" w:oddHBand="0" w:evenHBand="0" w:firstRowFirstColumn="0" w:firstRowLastColumn="0" w:lastRowFirstColumn="0" w:lastRowLastColumn="0"/>
+            </w:pPr>
+            <w:r>
+              <w:rPr>
+                <w:rFonts w:hint="eastAsia"/>
+              </w:rPr>
+              <w:t>数字</w:t>
+            </w:r>
+          </w:p>
+        </w:tc>
+      </w:tr>
+      <w:tr>
+        <w:trPr>
+          <w:cnfStyle w:val="000000100000" w:firstRow="0" w:lastRow="0" w:firstColumn="0" w:lastColumn="0" w:oddVBand="0" w:evenVBand="0" w:oddHBand="1" w:evenHBand="0" w:firstRowFirstColumn="0" w:firstRowLastColumn="0" w:lastRowFirstColumn="0" w:lastRowLastColumn="0"/>
+        </w:trPr>
+        <w:tc>
+          <w:tcPr>
+            <w:cnfStyle w:val="001000000000" w:firstRow="0" w:lastRow="0" w:firstColumn="1" w:lastColumn="0" w:oddVBand="0" w:evenVBand="0" w:oddHBand="0" w:evenHBand="0" w:firstRowFirstColumn="0" w:firstRowLastColumn="0" w:lastRowFirstColumn="0" w:lastRowLastColumn="0"/>
+            <w:tcW w:w="1034" w:type="dxa"/>
+            <w:vMerge/>
+          </w:tcPr>
+          <w:p>
+            <w:pPr>
+              <w:pStyle w:val="a3"/>
+              <w:ind w:firstLineChars="0" w:firstLine="0"/>
+            </w:pPr>
+          </w:p>
+        </w:tc>
+        <w:tc>
+          <w:tcPr>
+            <w:tcW w:w="1234" w:type="dxa"/>
+            <w:tcBorders>
+              <w:right w:val="single" w:sz="4" w:space="0" w:color="5B9BD5" w:themeColor="accent1"/>
+            </w:tcBorders>
+          </w:tcPr>
+          <w:p>
+            <w:pPr>
+              <w:pStyle w:val="a3"/>
+              <w:ind w:firstLineChars="0" w:firstLine="0"/>
+              <w:cnfStyle w:val="000000100000" w:firstRow="0" w:lastRow="0" w:firstColumn="0" w:lastColumn="0" w:oddVBand="0" w:evenVBand="0" w:oddHBand="1" w:evenHBand="0" w:firstRowFirstColumn="0" w:firstRowLastColumn="0" w:lastRowFirstColumn="0" w:lastRowLastColumn="0"/>
+            </w:pPr>
+            <w:r>
+              <w:t>l</w:t>
+            </w:r>
+            <w:r>
+              <w:rPr>
+                <w:rFonts w:hint="eastAsia"/>
+              </w:rPr>
+              <w:t>imit</w:t>
+            </w:r>
+          </w:p>
+        </w:tc>
+        <w:tc>
+          <w:tcPr>
+            <w:tcW w:w="851" w:type="dxa"/>
+            <w:tcBorders>
+              <w:left w:val="single" w:sz="4" w:space="0" w:color="5B9BD5" w:themeColor="accent1"/>
+            </w:tcBorders>
+          </w:tcPr>
+          <w:p>
+            <w:pPr>
+              <w:pStyle w:val="a3"/>
+              <w:ind w:firstLineChars="0" w:firstLine="0"/>
+              <w:cnfStyle w:val="000000100000" w:firstRow="0" w:lastRow="0" w:firstColumn="0" w:lastColumn="0" w:oddVBand="0" w:evenVBand="0" w:oddHBand="1" w:evenHBand="0" w:firstRowFirstColumn="0" w:firstRowLastColumn="0" w:lastRowFirstColumn="0" w:lastRowLastColumn="0"/>
+            </w:pPr>
+            <w:r>
+              <w:t>I</w:t>
+            </w:r>
+            <w:r>
+              <w:rPr>
+                <w:rFonts w:hint="eastAsia"/>
+              </w:rPr>
+              <w:t>nt</w:t>
+            </w:r>
+          </w:p>
+        </w:tc>
+        <w:tc>
+          <w:tcPr>
+            <w:tcW w:w="2977" w:type="dxa"/>
+            <w:gridSpan w:val="2"/>
+          </w:tcPr>
+          <w:p>
+            <w:pPr>
+              <w:pStyle w:val="a3"/>
+              <w:ind w:firstLineChars="0" w:firstLine="0"/>
+              <w:cnfStyle w:val="000000100000" w:firstRow="0" w:lastRow="0" w:firstColumn="0" w:lastColumn="0" w:oddVBand="0" w:evenVBand="0" w:oddHBand="1" w:evenHBand="0" w:firstRowFirstColumn="0" w:firstRowLastColumn="0" w:lastRowFirstColumn="0" w:lastRowLastColumn="0"/>
+            </w:pPr>
+            <w:r>
+              <w:rPr>
+                <w:rFonts w:hint="eastAsia"/>
+              </w:rPr>
+              <w:t>数量（</w:t>
+            </w:r>
+            <w:r>
+              <w:t>默认：</w:t>
+            </w:r>
+            <w:r>
+              <w:rPr>
+                <w:rFonts w:hint="eastAsia"/>
+              </w:rPr>
+              <w:t>10</w:t>
+            </w:r>
+            <w:r>
+              <w:rPr>
+                <w:rFonts w:hint="eastAsia"/>
+              </w:rPr>
+              <w:t>）</w:t>
+            </w:r>
+          </w:p>
+        </w:tc>
+        <w:tc>
+          <w:tcPr>
+            <w:tcW w:w="2210" w:type="dxa"/>
+          </w:tcPr>
+          <w:p>
+            <w:pPr>
+              <w:pStyle w:val="a3"/>
+              <w:ind w:firstLineChars="0" w:firstLine="0"/>
+              <w:cnfStyle w:val="000000100000" w:firstRow="0" w:lastRow="0" w:firstColumn="0" w:lastColumn="0" w:oddVBand="0" w:evenVBand="0" w:oddHBand="1" w:evenHBand="0" w:firstRowFirstColumn="0" w:firstRowLastColumn="0" w:lastRowFirstColumn="0" w:lastRowLastColumn="0"/>
+            </w:pPr>
+            <w:r>
+              <w:rPr>
+                <w:rFonts w:hint="eastAsia"/>
+              </w:rPr>
+              <w:t>数字</w:t>
+            </w:r>
+          </w:p>
+        </w:tc>
+      </w:tr>
+      <w:tr>
+        <w:tc>
+          <w:tcPr>
+            <w:cnfStyle w:val="001000000000" w:firstRow="0" w:lastRow="0" w:firstColumn="1" w:lastColumn="0" w:oddVBand="0" w:evenVBand="0" w:oddHBand="0" w:evenHBand="0" w:firstRowFirstColumn="0" w:firstRowLastColumn="0" w:lastRowFirstColumn="0" w:lastRowLastColumn="0"/>
+            <w:tcW w:w="1034" w:type="dxa"/>
+            <w:vMerge/>
+          </w:tcPr>
+          <w:p>
+            <w:pPr>
+              <w:pStyle w:val="a3"/>
+              <w:ind w:firstLineChars="0" w:firstLine="0"/>
+            </w:pPr>
+          </w:p>
+        </w:tc>
+        <w:tc>
+          <w:tcPr>
+            <w:tcW w:w="1234" w:type="dxa"/>
+            <w:tcBorders>
+              <w:right w:val="single" w:sz="4" w:space="0" w:color="5B9BD5" w:themeColor="accent1"/>
+            </w:tcBorders>
+          </w:tcPr>
+          <w:p>
+            <w:pPr>
+              <w:pStyle w:val="a3"/>
+              <w:ind w:firstLineChars="0" w:firstLine="0"/>
+              <w:cnfStyle w:val="000000000000" w:firstRow="0" w:lastRow="0" w:firstColumn="0" w:lastColumn="0" w:oddVBand="0" w:evenVBand="0" w:oddHBand="0" w:evenHBand="0" w:firstRowFirstColumn="0" w:firstRowLastColumn="0" w:lastRowFirstColumn="0" w:lastRowLastColumn="0"/>
+            </w:pPr>
+            <w:r>
+              <w:rPr>
+                <w:rFonts w:hint="eastAsia"/>
+              </w:rPr>
+              <w:t>order</w:t>
+            </w:r>
+          </w:p>
+        </w:tc>
+        <w:tc>
+          <w:tcPr>
+            <w:tcW w:w="851" w:type="dxa"/>
+            <w:tcBorders>
+              <w:left w:val="single" w:sz="4" w:space="0" w:color="5B9BD5" w:themeColor="accent1"/>
+            </w:tcBorders>
+          </w:tcPr>
+          <w:p>
+            <w:pPr>
+              <w:pStyle w:val="a3"/>
+              <w:ind w:firstLineChars="0" w:firstLine="0"/>
+              <w:cnfStyle w:val="000000000000" w:firstRow="0" w:lastRow="0" w:firstColumn="0" w:lastColumn="0" w:oddVBand="0" w:evenVBand="0" w:oddHBand="0" w:evenHBand="0" w:firstRowFirstColumn="0" w:firstRowLastColumn="0" w:lastRowFirstColumn="0" w:lastRowLastColumn="0"/>
+            </w:pPr>
+            <w:r>
+              <w:t>S</w:t>
+            </w:r>
+            <w:r>
+              <w:rPr>
+                <w:rFonts w:hint="eastAsia"/>
+              </w:rPr>
+              <w:t>tring</w:t>
+            </w:r>
+          </w:p>
+        </w:tc>
+        <w:tc>
+          <w:tcPr>
+            <w:tcW w:w="2977" w:type="dxa"/>
+            <w:gridSpan w:val="2"/>
+          </w:tcPr>
+          <w:p>
+            <w:pPr>
+              <w:pStyle w:val="a3"/>
+              <w:ind w:firstLineChars="0" w:firstLine="0"/>
+              <w:cnfStyle w:val="000000000000" w:firstRow="0" w:lastRow="0" w:firstColumn="0" w:lastColumn="0" w:oddVBand="0" w:evenVBand="0" w:oddHBand="0" w:evenHBand="0" w:firstRowFirstColumn="0" w:firstRowLastColumn="0" w:lastRowFirstColumn="0" w:lastRowLastColumn="0"/>
+              <w:rPr>
+                <w:rFonts w:hint="eastAsia"/>
+              </w:rPr>
+            </w:pPr>
+            <w:r>
+              <w:rPr>
+                <w:rFonts w:hint="eastAsia"/>
+              </w:rPr>
+              <w:t>排序</w:t>
+            </w:r>
+            <w:r>
+              <w:t>类型</w:t>
+            </w:r>
+            <w:r>
+              <w:rPr>
+                <w:rFonts w:hint="eastAsia"/>
+              </w:rPr>
+              <w:t>（</w:t>
+            </w:r>
+            <w:r>
+              <w:t>默认：空</w:t>
+            </w:r>
+            <w:r>
+              <w:rPr>
+                <w:rFonts w:hint="eastAsia"/>
+              </w:rPr>
+              <w:t>）</w:t>
+            </w:r>
+          </w:p>
+        </w:tc>
+        <w:tc>
+          <w:tcPr>
+            <w:tcW w:w="2210" w:type="dxa"/>
+          </w:tcPr>
+          <w:p>
+            <w:pPr>
+              <w:pStyle w:val="a3"/>
+              <w:ind w:firstLineChars="0" w:firstLine="0"/>
+              <w:cnfStyle w:val="000000000000" w:firstRow="0" w:lastRow="0" w:firstColumn="0" w:lastColumn="0" w:oddVBand="0" w:evenVBand="0" w:oddHBand="0" w:evenHBand="0" w:firstRowFirstColumn="0" w:firstRowLastColumn="0" w:lastRowFirstColumn="0" w:lastRowLastColumn="0"/>
+              <w:rPr>
+                <w:rFonts w:hint="eastAsia"/>
+              </w:rPr>
+            </w:pPr>
+            <w:r>
+              <w:t>{</w:t>
+            </w:r>
+            <w:r>
+              <w:t>“create_date”,”order”</w:t>
+            </w:r>
+            <w:r>
+              <w:t>}</w:t>
+            </w:r>
+          </w:p>
+        </w:tc>
+      </w:tr>
+      <w:tr>
+        <w:trPr>
+          <w:cnfStyle w:val="000000100000" w:firstRow="0" w:lastRow="0" w:firstColumn="0" w:lastColumn="0" w:oddVBand="0" w:evenVBand="0" w:oddHBand="1" w:evenHBand="0" w:firstRowFirstColumn="0" w:firstRowLastColumn="0" w:lastRowFirstColumn="0" w:lastRowLastColumn="0"/>
+        </w:trPr>
+        <w:tc>
+          <w:tcPr>
+            <w:cnfStyle w:val="001000000000" w:firstRow="0" w:lastRow="0" w:firstColumn="1" w:lastColumn="0" w:oddVBand="0" w:evenVBand="0" w:oddHBand="0" w:evenHBand="0" w:firstRowFirstColumn="0" w:firstRowLastColumn="0" w:lastRowFirstColumn="0" w:lastRowLastColumn="0"/>
+            <w:tcW w:w="1034" w:type="dxa"/>
+          </w:tcPr>
+          <w:p>
+            <w:pPr>
+              <w:pStyle w:val="a3"/>
+              <w:ind w:firstLineChars="0" w:firstLine="0"/>
+            </w:pPr>
+          </w:p>
+        </w:tc>
+        <w:tc>
+          <w:tcPr>
+            <w:tcW w:w="1234" w:type="dxa"/>
+            <w:tcBorders>
+              <w:right w:val="single" w:sz="4" w:space="0" w:color="5B9BD5" w:themeColor="accent1"/>
+            </w:tcBorders>
+          </w:tcPr>
+          <w:p>
+            <w:pPr>
+              <w:pStyle w:val="a3"/>
+              <w:ind w:firstLineChars="0" w:firstLine="0"/>
+              <w:cnfStyle w:val="000000100000" w:firstRow="0" w:lastRow="0" w:firstColumn="0" w:lastColumn="0" w:oddVBand="0" w:evenVBand="0" w:oddHBand="1" w:evenHBand="0" w:firstRowFirstColumn="0" w:firstRowLastColumn="0" w:lastRowFirstColumn="0" w:lastRowLastColumn="0"/>
+              <w:rPr>
+                <w:rFonts w:hint="eastAsia"/>
+              </w:rPr>
+            </w:pPr>
+            <w:r>
+              <w:t>D</w:t>
+            </w:r>
+            <w:r>
+              <w:rPr>
+                <w:rFonts w:hint="eastAsia"/>
+              </w:rPr>
+              <w:t>esc</w:t>
+            </w:r>
+          </w:p>
+        </w:tc>
+        <w:tc>
+          <w:tcPr>
+            <w:tcW w:w="851" w:type="dxa"/>
+            <w:tcBorders>
+              <w:left w:val="single" w:sz="4" w:space="0" w:color="5B9BD5" w:themeColor="accent1"/>
+            </w:tcBorders>
+          </w:tcPr>
+          <w:p>
+            <w:pPr>
+              <w:pStyle w:val="a3"/>
+              <w:ind w:firstLineChars="0" w:firstLine="0"/>
+              <w:cnfStyle w:val="000000100000" w:firstRow="0" w:lastRow="0" w:firstColumn="0" w:lastColumn="0" w:oddVBand="0" w:evenVBand="0" w:oddHBand="1" w:evenHBand="0" w:firstRowFirstColumn="0" w:firstRowLastColumn="0" w:lastRowFirstColumn="0" w:lastRowLastColumn="0"/>
+            </w:pPr>
+            <w:r>
+              <w:rPr>
+                <w:rFonts w:hint="eastAsia"/>
+              </w:rPr>
+              <w:t>int</w:t>
+            </w:r>
+          </w:p>
+        </w:tc>
+        <w:tc>
+          <w:tcPr>
+            <w:tcW w:w="2977" w:type="dxa"/>
+            <w:gridSpan w:val="2"/>
+          </w:tcPr>
+          <w:p>
+            <w:pPr>
+              <w:pStyle w:val="a3"/>
+              <w:ind w:firstLineChars="0" w:firstLine="0"/>
+              <w:cnfStyle w:val="000000100000" w:firstRow="0" w:lastRow="0" w:firstColumn="0" w:lastColumn="0" w:oddVBand="0" w:evenVBand="0" w:oddHBand="1" w:evenHBand="0" w:firstRowFirstColumn="0" w:firstRowLastColumn="0" w:lastRowFirstColumn="0" w:lastRowLastColumn="0"/>
+              <w:rPr>
+                <w:rFonts w:hint="eastAsia"/>
+              </w:rPr>
+            </w:pPr>
+            <w:r>
+              <w:rPr>
+                <w:rFonts w:hint="eastAsia"/>
+              </w:rPr>
+              <w:t>是否</w:t>
+            </w:r>
+            <w:r>
+              <w:t>逆序</w:t>
+            </w:r>
+            <w:r>
+              <w:rPr>
+                <w:rFonts w:hint="eastAsia"/>
+              </w:rPr>
+              <w:t>,(</w:t>
+            </w:r>
+            <w:r>
+              <w:rPr>
+                <w:rFonts w:hint="eastAsia"/>
+              </w:rPr>
+              <w:t>默认</w:t>
+            </w:r>
+            <w:r>
+              <w:t>：</w:t>
+            </w:r>
+            <w:r>
+              <w:rPr>
+                <w:rFonts w:hint="eastAsia"/>
+              </w:rPr>
+              <w:t>0</w:t>
+            </w:r>
+            <w:r>
+              <w:rPr>
+                <w:rFonts w:hint="eastAsia"/>
+              </w:rPr>
+              <w:t>，正序</w:t>
+            </w:r>
+            <w:r>
+              <w:t>排列</w:t>
+            </w:r>
+            <w:r>
+              <w:rPr>
+                <w:rFonts w:hint="eastAsia"/>
+              </w:rPr>
+              <w:t>)</w:t>
+            </w:r>
+          </w:p>
+        </w:tc>
+        <w:tc>
+          <w:tcPr>
+            <w:tcW w:w="2210" w:type="dxa"/>
+          </w:tcPr>
+          <w:p>
+            <w:pPr>
+              <w:pStyle w:val="a3"/>
+              <w:ind w:firstLineChars="0" w:firstLine="0"/>
+              <w:cnfStyle w:val="000000100000" w:firstRow="0" w:lastRow="0" w:firstColumn="0" w:lastColumn="0" w:oddVBand="0" w:evenVBand="0" w:oddHBand="1" w:evenHBand="0" w:firstRowFirstColumn="0" w:firstRowLastColumn="0" w:lastRowFirstColumn="0" w:lastRowLastColumn="0"/>
+            </w:pPr>
+            <w:r>
+              <w:t>{</w:t>
+            </w:r>
+            <w:r>
+              <w:rPr>
+                <w:rFonts w:hint="eastAsia"/>
+              </w:rPr>
+              <w:t>1,</w:t>
+            </w:r>
+            <w:r>
+              <w:t xml:space="preserve"> </w:t>
+            </w:r>
+            <w:r>
+              <w:rPr>
+                <w:rFonts w:hint="eastAsia"/>
+              </w:rPr>
+              <w:t>0</w:t>
+            </w:r>
+            <w:r>
+              <w:t>}</w:t>
+            </w:r>
+          </w:p>
+        </w:tc>
+      </w:tr>
+      <w:tr>
+        <w:trPr>
+          <w:trHeight w:val="357"/>
+        </w:trPr>
+        <w:tc>
+          <w:tcPr>
+            <w:cnfStyle w:val="001000000000" w:firstRow="0" w:lastRow="0" w:firstColumn="1" w:lastColumn="0" w:oddVBand="0" w:evenVBand="0" w:oddHBand="0" w:evenHBand="0" w:firstRowFirstColumn="0" w:firstRowLastColumn="0" w:lastRowFirstColumn="0" w:lastRowLastColumn="0"/>
+            <w:tcW w:w="1034" w:type="dxa"/>
+            <w:vMerge w:val="restart"/>
+          </w:tcPr>
+          <w:p>
+            <w:pPr>
+              <w:pStyle w:val="a3"/>
+              <w:ind w:firstLineChars="0" w:firstLine="0"/>
+              <w:rPr>
+                <w:b w:val="0"/>
+              </w:rPr>
+            </w:pPr>
+            <w:r>
+              <w:rPr>
+                <w:rFonts w:hint="eastAsia"/>
+                <w:b w:val="0"/>
+              </w:rPr>
+              <w:t>返回</w:t>
+            </w:r>
+            <w:r>
+              <w:rPr>
+                <w:b w:val="0"/>
+              </w:rPr>
+              <w:t>（</w:t>
+            </w:r>
+            <w:r>
+              <w:rPr>
+                <w:rFonts w:hint="eastAsia"/>
+                <w:b w:val="0"/>
+              </w:rPr>
+              <w:t>JSON</w:t>
+            </w:r>
+            <w:r>
+              <w:rPr>
+                <w:b w:val="0"/>
+              </w:rPr>
+              <w:t>）</w:t>
+            </w:r>
+          </w:p>
+          <w:p>
+            <w:pPr>
+              <w:pStyle w:val="a3"/>
+              <w:ind w:firstLineChars="0" w:firstLine="0"/>
+              <w:rPr>
+                <w:rFonts w:hint="eastAsia"/>
+                <w:b w:val="0"/>
+              </w:rPr>
+            </w:pPr>
+            <w:r>
+              <w:rPr>
+                <w:rFonts w:hint="eastAsia"/>
+                <w:b w:val="0"/>
+              </w:rPr>
+              <w:lastRenderedPageBreak/>
+              <w:t>注意</w:t>
+            </w:r>
+            <w:r>
+              <w:rPr>
+                <w:b w:val="0"/>
+              </w:rPr>
+              <w:t>：返回</w:t>
+            </w:r>
+            <w:r>
+              <w:rPr>
+                <w:rFonts w:hint="eastAsia"/>
+                <w:b w:val="0"/>
+              </w:rPr>
+              <w:t>值</w:t>
+            </w:r>
+            <w:r>
+              <w:rPr>
+                <w:b w:val="0"/>
+              </w:rPr>
+              <w:t>是</w:t>
+            </w:r>
+            <w:r>
+              <w:rPr>
+                <w:rFonts w:hint="eastAsia"/>
+                <w:b w:val="0"/>
+              </w:rPr>
+              <w:t>二维</w:t>
+            </w:r>
+            <w:r>
+              <w:rPr>
+                <w:b w:val="0"/>
+              </w:rPr>
+              <w:t>数组</w:t>
+            </w:r>
+            <w:r>
+              <w:rPr>
+                <w:rFonts w:hint="eastAsia"/>
+                <w:b w:val="0"/>
+              </w:rPr>
+              <w:t>。</w:t>
+            </w:r>
+          </w:p>
+        </w:tc>
+        <w:tc>
+          <w:tcPr>
+            <w:tcW w:w="3356" w:type="dxa"/>
+            <w:gridSpan w:val="3"/>
+          </w:tcPr>
+          <w:p>
+            <w:pPr>
+              <w:pStyle w:val="a3"/>
+              <w:ind w:firstLineChars="0" w:firstLine="0"/>
+              <w:cnfStyle w:val="000000000000" w:firstRow="0" w:lastRow="0" w:firstColumn="0" w:lastColumn="0" w:oddVBand="0" w:evenVBand="0" w:oddHBand="0" w:evenHBand="0" w:firstRowFirstColumn="0" w:firstRowLastColumn="0" w:lastRowFirstColumn="0" w:lastRowLastColumn="0"/>
+            </w:pPr>
+            <w:r>
+              <w:rPr>
+                <w:rFonts w:hint="eastAsia"/>
+              </w:rPr>
+              <w:lastRenderedPageBreak/>
+              <w:t>K</w:t>
+            </w:r>
+            <w:r>
+              <w:t>ey</w:t>
+            </w:r>
+          </w:p>
+        </w:tc>
+        <w:tc>
+          <w:tcPr>
+            <w:tcW w:w="3916" w:type="dxa"/>
+            <w:gridSpan w:val="2"/>
+          </w:tcPr>
+          <w:p>
+            <w:pPr>
+              <w:pStyle w:val="a3"/>
+              <w:ind w:firstLineChars="0" w:firstLine="0"/>
+              <w:cnfStyle w:val="000000000000" w:firstRow="0" w:lastRow="0" w:firstColumn="0" w:lastColumn="0" w:oddVBand="0" w:evenVBand="0" w:oddHBand="0" w:evenHBand="0" w:firstRowFirstColumn="0" w:firstRowLastColumn="0" w:lastRowFirstColumn="0" w:lastRowLastColumn="0"/>
+            </w:pPr>
+            <w:r>
+              <w:rPr>
+                <w:rFonts w:hint="eastAsia"/>
+              </w:rPr>
+              <w:t>V</w:t>
+            </w:r>
+            <w:r>
+              <w:t>alue</w:t>
+            </w:r>
+          </w:p>
+        </w:tc>
+      </w:tr>
+      <w:tr>
+        <w:trPr>
+          <w:cnfStyle w:val="000000100000" w:firstRow="0" w:lastRow="0" w:firstColumn="0" w:lastColumn="0" w:oddVBand="0" w:evenVBand="0" w:oddHBand="1" w:evenHBand="0" w:firstRowFirstColumn="0" w:firstRowLastColumn="0" w:lastRowFirstColumn="0" w:lastRowLastColumn="0"/>
+          <w:trHeight w:val="344"/>
+        </w:trPr>
+        <w:tc>
+          <w:tcPr>
+            <w:cnfStyle w:val="001000000000" w:firstRow="0" w:lastRow="0" w:firstColumn="1" w:lastColumn="0" w:oddVBand="0" w:evenVBand="0" w:oddHBand="0" w:evenHBand="0" w:firstRowFirstColumn="0" w:firstRowLastColumn="0" w:lastRowFirstColumn="0" w:lastRowLastColumn="0"/>
+            <w:tcW w:w="1034" w:type="dxa"/>
+            <w:vMerge/>
+          </w:tcPr>
+          <w:p>
+            <w:pPr>
+              <w:pStyle w:val="a3"/>
+              <w:ind w:firstLineChars="0" w:firstLine="0"/>
+              <w:rPr>
+                <w:b w:val="0"/>
+              </w:rPr>
+            </w:pPr>
+          </w:p>
+        </w:tc>
+        <w:tc>
+          <w:tcPr>
+            <w:tcW w:w="3356" w:type="dxa"/>
+            <w:gridSpan w:val="3"/>
+            <w:tcBorders>
+              <w:bottom w:val="single" w:sz="4" w:space="0" w:color="5B9BD5" w:themeColor="accent1"/>
+            </w:tcBorders>
+          </w:tcPr>
+          <w:p>
+            <w:pPr>
+              <w:pStyle w:val="a3"/>
+              <w:ind w:firstLineChars="0" w:firstLine="0"/>
+              <w:cnfStyle w:val="000000100000" w:firstRow="0" w:lastRow="0" w:firstColumn="0" w:lastColumn="0" w:oddVBand="0" w:evenVBand="0" w:oddHBand="1" w:evenHBand="0" w:firstRowFirstColumn="0" w:firstRowLastColumn="0" w:lastRowFirstColumn="0" w:lastRowLastColumn="0"/>
+            </w:pPr>
+            <w:r>
+              <w:t>p_id</w:t>
+            </w:r>
+            <w:r>
+              <w:t>*</w:t>
+            </w:r>
+          </w:p>
+        </w:tc>
+        <w:tc>
+          <w:tcPr>
+            <w:tcW w:w="3916" w:type="dxa"/>
+            <w:gridSpan w:val="2"/>
+            <w:tcBorders>
+              <w:bottom w:val="single" w:sz="4" w:space="0" w:color="5B9BD5" w:themeColor="accent1"/>
+            </w:tcBorders>
+          </w:tcPr>
+          <w:p>
+            <w:pPr>
+              <w:pStyle w:val="a3"/>
+              <w:ind w:firstLineChars="0" w:firstLine="0"/>
+              <w:cnfStyle w:val="000000100000" w:firstRow="0" w:lastRow="0" w:firstColumn="0" w:lastColumn="0" w:oddVBand="0" w:evenVBand="0" w:oddHBand="1" w:evenHBand="0" w:firstRowFirstColumn="0" w:firstRowLastColumn="0" w:lastRowFirstColumn="0" w:lastRowLastColumn="0"/>
+              <w:rPr>
+                <w:rFonts w:hint="eastAsia"/>
+              </w:rPr>
+            </w:pPr>
+            <w:r>
+              <w:rPr>
+                <w:rFonts w:hint="eastAsia"/>
+              </w:rPr>
+              <w:t>(</w:t>
+            </w:r>
+            <w:r>
+              <w:t>int</w:t>
+            </w:r>
+            <w:r>
+              <w:t>)</w:t>
+            </w:r>
+            <w:r>
+              <w:t xml:space="preserve"> </w:t>
+            </w:r>
+            <w:r>
+              <w:rPr>
+                <w:rFonts w:hint="eastAsia"/>
+              </w:rPr>
+              <w:t>产品</w:t>
+            </w:r>
+            <w:r>
+              <w:t>id</w:t>
+            </w:r>
+          </w:p>
+        </w:tc>
+      </w:tr>
+      <w:tr>
+        <w:trPr>
+          <w:trHeight w:val="344"/>
+        </w:trPr>
+        <w:tc>
+          <w:tcPr>
+            <w:cnfStyle w:val="001000000000" w:firstRow="0" w:lastRow="0" w:firstColumn="1" w:lastColumn="0" w:oddVBand="0" w:evenVBand="0" w:oddHBand="0" w:evenHBand="0" w:firstRowFirstColumn="0" w:firstRowLastColumn="0" w:lastRowFirstColumn="0" w:lastRowLastColumn="0"/>
+            <w:tcW w:w="1034" w:type="dxa"/>
+            <w:vMerge/>
+          </w:tcPr>
+          <w:p>
+            <w:pPr>
+              <w:pStyle w:val="a3"/>
+              <w:ind w:firstLineChars="0" w:firstLine="0"/>
+              <w:rPr>
+                <w:b w:val="0"/>
+              </w:rPr>
+            </w:pPr>
+          </w:p>
+        </w:tc>
+        <w:tc>
+          <w:tcPr>
+            <w:tcW w:w="3356" w:type="dxa"/>
+            <w:gridSpan w:val="3"/>
+            <w:tcBorders>
+              <w:bottom w:val="single" w:sz="4" w:space="0" w:color="5B9BD5" w:themeColor="accent1"/>
+            </w:tcBorders>
+          </w:tcPr>
+          <w:p>
+            <w:pPr>
+              <w:pStyle w:val="a3"/>
+              <w:ind w:firstLineChars="0" w:firstLine="0"/>
+              <w:cnfStyle w:val="000000000000" w:firstRow="0" w:lastRow="0" w:firstColumn="0" w:lastColumn="0" w:oddVBand="0" w:evenVBand="0" w:oddHBand="0" w:evenHBand="0" w:firstRowFirstColumn="0" w:firstRowLastColumn="0" w:lastRowFirstColumn="0" w:lastRowLastColumn="0"/>
+            </w:pPr>
+            <w:r>
+              <w:t>name*</w:t>
+            </w:r>
+          </w:p>
+        </w:tc>
+        <w:tc>
+          <w:tcPr>
+            <w:tcW w:w="3916" w:type="dxa"/>
+            <w:gridSpan w:val="2"/>
+            <w:tcBorders>
+              <w:bottom w:val="single" w:sz="4" w:space="0" w:color="5B9BD5" w:themeColor="accent1"/>
+            </w:tcBorders>
+          </w:tcPr>
+          <w:p>
+            <w:pPr>
+              <w:pStyle w:val="a3"/>
+              <w:ind w:firstLineChars="0" w:firstLine="0"/>
+              <w:cnfStyle w:val="000000000000" w:firstRow="0" w:lastRow="0" w:firstColumn="0" w:lastColumn="0" w:oddVBand="0" w:evenVBand="0" w:oddHBand="0" w:evenHBand="0" w:firstRowFirstColumn="0" w:firstRowLastColumn="0" w:lastRowFirstColumn="0" w:lastRowLastColumn="0"/>
+              <w:rPr>
+                <w:rFonts w:hint="eastAsia"/>
+              </w:rPr>
+            </w:pPr>
+            <w:r>
+              <w:rPr>
+                <w:rFonts w:hint="eastAsia"/>
+              </w:rPr>
+              <w:t xml:space="preserve">(string) </w:t>
+            </w:r>
+            <w:r>
+              <w:rPr>
+                <w:rFonts w:hint="eastAsia"/>
+              </w:rPr>
+              <w:t>产品</w:t>
+            </w:r>
+            <w:r>
+              <w:t>名称</w:t>
+            </w:r>
+          </w:p>
+        </w:tc>
+      </w:tr>
+      <w:tr>
+        <w:trPr>
+          <w:cnfStyle w:val="000000100000" w:firstRow="0" w:lastRow="0" w:firstColumn="0" w:lastColumn="0" w:oddVBand="0" w:evenVBand="0" w:oddHBand="1" w:evenHBand="0" w:firstRowFirstColumn="0" w:firstRowLastColumn="0" w:lastRowFirstColumn="0" w:lastRowLastColumn="0"/>
+          <w:trHeight w:val="344"/>
+        </w:trPr>
+        <w:tc>
+          <w:tcPr>
+            <w:cnfStyle w:val="001000000000" w:firstRow="0" w:lastRow="0" w:firstColumn="1" w:lastColumn="0" w:oddVBand="0" w:evenVBand="0" w:oddHBand="0" w:evenHBand="0" w:firstRowFirstColumn="0" w:firstRowLastColumn="0" w:lastRowFirstColumn="0" w:lastRowLastColumn="0"/>
+            <w:tcW w:w="1034" w:type="dxa"/>
+            <w:vMerge/>
+          </w:tcPr>
+          <w:p>
+            <w:pPr>
+              <w:pStyle w:val="a3"/>
+              <w:ind w:firstLineChars="0" w:firstLine="0"/>
+              <w:rPr>
+                <w:b w:val="0"/>
+              </w:rPr>
+            </w:pPr>
+          </w:p>
+        </w:tc>
+        <w:tc>
+          <w:tcPr>
+            <w:tcW w:w="3356" w:type="dxa"/>
+            <w:gridSpan w:val="3"/>
+            <w:tcBorders>
+              <w:bottom w:val="single" w:sz="4" w:space="0" w:color="5B9BD5" w:themeColor="accent1"/>
+            </w:tcBorders>
+          </w:tcPr>
+          <w:p>
+            <w:pPr>
+              <w:pStyle w:val="a3"/>
+              <w:ind w:firstLineChars="0" w:firstLine="0"/>
+              <w:cnfStyle w:val="000000100000" w:firstRow="0" w:lastRow="0" w:firstColumn="0" w:lastColumn="0" w:oddVBand="0" w:evenVBand="0" w:oddHBand="1" w:evenHBand="0" w:firstRowFirstColumn="0" w:firstRowLastColumn="0" w:lastRowFirstColumn="0" w:lastRowLastColumn="0"/>
+            </w:pPr>
+            <w:r>
+              <w:t>discribe</w:t>
+            </w:r>
+            <w:r>
+              <w:t>*</w:t>
+            </w:r>
+          </w:p>
+        </w:tc>
+        <w:tc>
+          <w:tcPr>
+            <w:tcW w:w="3916" w:type="dxa"/>
+            <w:gridSpan w:val="2"/>
+            <w:tcBorders>
+              <w:bottom w:val="single" w:sz="4" w:space="0" w:color="5B9BD5" w:themeColor="accent1"/>
+            </w:tcBorders>
+          </w:tcPr>
+          <w:p>
+            <w:pPr>
+              <w:pStyle w:val="a3"/>
+              <w:ind w:firstLineChars="0" w:firstLine="0"/>
+              <w:cnfStyle w:val="000000100000" w:firstRow="0" w:lastRow="0" w:firstColumn="0" w:lastColumn="0" w:oddVBand="0" w:evenVBand="0" w:oddHBand="1" w:evenHBand="0" w:firstRowFirstColumn="0" w:firstRowLastColumn="0" w:lastRowFirstColumn="0" w:lastRowLastColumn="0"/>
+            </w:pPr>
+            <w:r>
+              <w:rPr>
+                <w:rFonts w:hint="eastAsia"/>
+              </w:rPr>
+              <w:t>(</w:t>
+            </w:r>
+            <w:r>
+              <w:t>string</w:t>
+            </w:r>
+            <w:r>
+              <w:rPr>
+                <w:rFonts w:hint="eastAsia"/>
+              </w:rPr>
+              <w:t xml:space="preserve">) </w:t>
+            </w:r>
+            <w:r>
+              <w:rPr>
+                <w:rFonts w:hint="eastAsia"/>
+              </w:rPr>
+              <w:t>描述</w:t>
+            </w:r>
+          </w:p>
+        </w:tc>
+      </w:tr>
+      <w:tr>
+        <w:trPr>
+          <w:trHeight w:val="344"/>
+        </w:trPr>
+        <w:tc>
+          <w:tcPr>
+            <w:cnfStyle w:val="001000000000" w:firstRow="0" w:lastRow="0" w:firstColumn="1" w:lastColumn="0" w:oddVBand="0" w:evenVBand="0" w:oddHBand="0" w:evenHBand="0" w:firstRowFirstColumn="0" w:firstRowLastColumn="0" w:lastRowFirstColumn="0" w:lastRowLastColumn="0"/>
+            <w:tcW w:w="1034" w:type="dxa"/>
+            <w:vMerge/>
+          </w:tcPr>
+          <w:p>
+            <w:pPr>
+              <w:pStyle w:val="a3"/>
+              <w:ind w:firstLineChars="0" w:firstLine="0"/>
+              <w:rPr>
+                <w:b w:val="0"/>
+              </w:rPr>
+            </w:pPr>
+          </w:p>
+        </w:tc>
+        <w:tc>
+          <w:tcPr>
+            <w:tcW w:w="3356" w:type="dxa"/>
+            <w:gridSpan w:val="3"/>
+            <w:tcBorders>
+              <w:bottom w:val="single" w:sz="4" w:space="0" w:color="5B9BD5" w:themeColor="accent1"/>
+            </w:tcBorders>
+          </w:tcPr>
+          <w:p>
+            <w:pPr>
+              <w:pStyle w:val="a3"/>
+              <w:ind w:firstLineChars="0" w:firstLine="0"/>
+              <w:cnfStyle w:val="000000000000" w:firstRow="0" w:lastRow="0" w:firstColumn="0" w:lastColumn="0" w:oddVBand="0" w:evenVBand="0" w:oddHBand="0" w:evenHBand="0" w:firstRowFirstColumn="0" w:firstRowLastColumn="0" w:lastRowFirstColumn="0" w:lastRowLastColumn="0"/>
+            </w:pPr>
+            <w:r>
+              <w:t>cre_date</w:t>
+            </w:r>
+            <w:r>
+              <w:t>*</w:t>
+            </w:r>
+          </w:p>
+        </w:tc>
+        <w:tc>
+          <w:tcPr>
+            <w:tcW w:w="3916" w:type="dxa"/>
+            <w:gridSpan w:val="2"/>
+            <w:tcBorders>
+              <w:bottom w:val="single" w:sz="4" w:space="0" w:color="5B9BD5" w:themeColor="accent1"/>
+            </w:tcBorders>
+          </w:tcPr>
+          <w:p>
+            <w:pPr>
+              <w:pStyle w:val="a3"/>
+              <w:ind w:firstLineChars="0" w:firstLine="0"/>
+              <w:cnfStyle w:val="000000000000" w:firstRow="0" w:lastRow="0" w:firstColumn="0" w:lastColumn="0" w:oddVBand="0" w:evenVBand="0" w:oddHBand="0" w:evenHBand="0" w:firstRowFirstColumn="0" w:firstRowLastColumn="0" w:lastRowFirstColumn="0" w:lastRowLastColumn="0"/>
+              <w:rPr>
+                <w:rFonts w:hint="eastAsia"/>
+              </w:rPr>
+            </w:pPr>
+            <w:r>
+              <w:rPr>
+                <w:rFonts w:hint="eastAsia"/>
+              </w:rPr>
+              <w:t>(string)</w:t>
+            </w:r>
+            <w:r>
+              <w:t xml:space="preserve"> </w:t>
+            </w:r>
+            <w:r>
+              <w:rPr>
+                <w:rFonts w:hint="eastAsia"/>
+              </w:rPr>
+              <w:t>创建</w:t>
+            </w:r>
+            <w:r>
+              <w:t>时间</w:t>
+            </w:r>
+          </w:p>
+        </w:tc>
+      </w:tr>
+      <w:tr>
+        <w:trPr>
+          <w:cnfStyle w:val="000000100000" w:firstRow="0" w:lastRow="0" w:firstColumn="0" w:lastColumn="0" w:oddVBand="0" w:evenVBand="0" w:oddHBand="1" w:evenHBand="0" w:firstRowFirstColumn="0" w:firstRowLastColumn="0" w:lastRowFirstColumn="0" w:lastRowLastColumn="0"/>
+          <w:trHeight w:val="344"/>
+        </w:trPr>
+        <w:tc>
+          <w:tcPr>
+            <w:cnfStyle w:val="001000000000" w:firstRow="0" w:lastRow="0" w:firstColumn="1" w:lastColumn="0" w:oddVBand="0" w:evenVBand="0" w:oddHBand="0" w:evenHBand="0" w:firstRowFirstColumn="0" w:firstRowLastColumn="0" w:lastRowFirstColumn="0" w:lastRowLastColumn="0"/>
+            <w:tcW w:w="1034" w:type="dxa"/>
+            <w:vMerge/>
+          </w:tcPr>
+          <w:p>
+            <w:pPr>
+              <w:pStyle w:val="a3"/>
+              <w:ind w:firstLineChars="0" w:firstLine="0"/>
+              <w:rPr>
+                <w:b w:val="0"/>
+              </w:rPr>
+            </w:pPr>
+          </w:p>
+        </w:tc>
+        <w:tc>
+          <w:tcPr>
+            <w:tcW w:w="3356" w:type="dxa"/>
+            <w:gridSpan w:val="3"/>
+            <w:tcBorders>
+              <w:bottom w:val="single" w:sz="4" w:space="0" w:color="5B9BD5" w:themeColor="accent1"/>
+            </w:tcBorders>
+          </w:tcPr>
+          <w:p>
+            <w:pPr>
+              <w:pStyle w:val="a3"/>
+              <w:ind w:firstLineChars="0" w:firstLine="0"/>
+              <w:cnfStyle w:val="000000100000" w:firstRow="0" w:lastRow="0" w:firstColumn="0" w:lastColumn="0" w:oddVBand="0" w:evenVBand="0" w:oddHBand="1" w:evenHBand="0" w:firstRowFirstColumn="0" w:firstRowLastColumn="0" w:lastRowFirstColumn="0" w:lastRowLastColumn="0"/>
+            </w:pPr>
+            <w:r>
+              <w:t>hit</w:t>
+            </w:r>
+            <w:r>
+              <w:t>*</w:t>
+            </w:r>
+          </w:p>
+        </w:tc>
+        <w:tc>
+          <w:tcPr>
+            <w:tcW w:w="3916" w:type="dxa"/>
+            <w:gridSpan w:val="2"/>
+            <w:tcBorders>
+              <w:bottom w:val="single" w:sz="4" w:space="0" w:color="5B9BD5" w:themeColor="accent1"/>
+            </w:tcBorders>
+          </w:tcPr>
+          <w:p>
+            <w:pPr>
+              <w:pStyle w:val="a3"/>
+              <w:ind w:firstLineChars="0" w:firstLine="0"/>
+              <w:cnfStyle w:val="000000100000" w:firstRow="0" w:lastRow="0" w:firstColumn="0" w:lastColumn="0" w:oddVBand="0" w:evenVBand="0" w:oddHBand="1" w:evenHBand="0" w:firstRowFirstColumn="0" w:firstRowLastColumn="0" w:lastRowFirstColumn="0" w:lastRowLastColumn="0"/>
+              <w:rPr>
+                <w:rFonts w:hint="eastAsia"/>
+              </w:rPr>
+            </w:pPr>
+            <w:r>
+              <w:rPr>
+                <w:rFonts w:hint="eastAsia"/>
+              </w:rPr>
+              <w:t>(int</w:t>
+            </w:r>
+            <w:r>
+              <w:rPr>
+                <w:rFonts w:hint="eastAsia"/>
+              </w:rPr>
+              <w:t xml:space="preserve">) </w:t>
+            </w:r>
+            <w:r>
+              <w:rPr>
+                <w:rFonts w:hint="eastAsia"/>
+              </w:rPr>
+              <w:t>点赞次数</w:t>
+            </w:r>
+          </w:p>
+        </w:tc>
+      </w:tr>
+      <w:tr>
+        <w:trPr>
+          <w:trHeight w:val="344"/>
+        </w:trPr>
+        <w:tc>
+          <w:tcPr>
+            <w:cnfStyle w:val="001000000000" w:firstRow="0" w:lastRow="0" w:firstColumn="1" w:lastColumn="0" w:oddVBand="0" w:evenVBand="0" w:oddHBand="0" w:evenHBand="0" w:firstRowFirstColumn="0" w:firstRowLastColumn="0" w:lastRowFirstColumn="0" w:lastRowLastColumn="0"/>
+            <w:tcW w:w="1034" w:type="dxa"/>
+            <w:vMerge/>
+          </w:tcPr>
+          <w:p>
+            <w:pPr>
+              <w:pStyle w:val="a3"/>
+              <w:ind w:firstLineChars="0" w:firstLine="0"/>
+              <w:rPr>
+                <w:b w:val="0"/>
+              </w:rPr>
+            </w:pPr>
+          </w:p>
+        </w:tc>
+        <w:tc>
+          <w:tcPr>
+            <w:tcW w:w="3356" w:type="dxa"/>
+            <w:gridSpan w:val="3"/>
+            <w:tcBorders>
+              <w:bottom w:val="single" w:sz="4" w:space="0" w:color="5B9BD5" w:themeColor="accent1"/>
+            </w:tcBorders>
+          </w:tcPr>
+          <w:p>
+            <w:pPr>
+              <w:pStyle w:val="a3"/>
+              <w:ind w:firstLineChars="0" w:firstLine="0"/>
+              <w:cnfStyle w:val="000000000000" w:firstRow="0" w:lastRow="0" w:firstColumn="0" w:lastColumn="0" w:oddVBand="0" w:evenVBand="0" w:oddHBand="0" w:evenHBand="0" w:firstRowFirstColumn="0" w:firstRowLastColumn="0" w:lastRowFirstColumn="0" w:lastRowLastColumn="0"/>
+            </w:pPr>
+            <w:r>
+              <w:t>image</w:t>
+            </w:r>
+            <w:r>
+              <w:rPr>
+                <w:rFonts w:hint="eastAsia"/>
+              </w:rPr>
+              <w:t>_</w:t>
+            </w:r>
+            <w:r>
+              <w:t>uri*</w:t>
+            </w:r>
+          </w:p>
+        </w:tc>
+        <w:tc>
+          <w:tcPr>
+            <w:tcW w:w="3916" w:type="dxa"/>
+            <w:gridSpan w:val="2"/>
+            <w:tcBorders>
+              <w:bottom w:val="single" w:sz="4" w:space="0" w:color="5B9BD5" w:themeColor="accent1"/>
+            </w:tcBorders>
+          </w:tcPr>
+          <w:p>
+            <w:pPr>
+              <w:pStyle w:val="a3"/>
+              <w:ind w:firstLineChars="0" w:firstLine="0"/>
+              <w:cnfStyle w:val="000000000000" w:firstRow="0" w:lastRow="0" w:firstColumn="0" w:lastColumn="0" w:oddVBand="0" w:evenVBand="0" w:oddHBand="0" w:evenHBand="0" w:firstRowFirstColumn="0" w:firstRowLastColumn="0" w:lastRowFirstColumn="0" w:lastRowLastColumn="0"/>
+            </w:pPr>
+            <w:r>
+              <w:rPr>
+                <w:rFonts w:hint="eastAsia"/>
+              </w:rPr>
+              <w:t xml:space="preserve">(string) </w:t>
+            </w:r>
+            <w:r>
+              <w:rPr>
+                <w:rFonts w:hint="eastAsia"/>
+              </w:rPr>
+              <w:t>图像</w:t>
+            </w:r>
+            <w:r>
+              <w:t>url</w:t>
+            </w:r>
+          </w:p>
+        </w:tc>
+      </w:tr>
+      <w:tr>
+        <w:trPr>
+          <w:cnfStyle w:val="000000100000" w:firstRow="0" w:lastRow="0" w:firstColumn="0" w:lastColumn="0" w:oddVBand="0" w:evenVBand="0" w:oddHBand="1" w:evenHBand="0" w:firstRowFirstColumn="0" w:firstRowLastColumn="0" w:lastRowFirstColumn="0" w:lastRowLastColumn="0"/>
+          <w:trHeight w:val="197"/>
+        </w:trPr>
+        <w:tc>
+          <w:tcPr>
+            <w:cnfStyle w:val="001000000000" w:firstRow="0" w:lastRow="0" w:firstColumn="1" w:lastColumn="0" w:oddVBand="0" w:evenVBand="0" w:oddHBand="0" w:evenHBand="0" w:firstRowFirstColumn="0" w:firstRowLastColumn="0" w:lastRowFirstColumn="0" w:lastRowLastColumn="0"/>
+            <w:tcW w:w="1034" w:type="dxa"/>
+            <w:vMerge/>
+          </w:tcPr>
+          <w:p>
+            <w:pPr>
+              <w:pStyle w:val="a3"/>
+              <w:ind w:firstLineChars="0" w:firstLine="0"/>
+              <w:rPr>
+                <w:b w:val="0"/>
+              </w:rPr>
+            </w:pPr>
+          </w:p>
+        </w:tc>
+        <w:tc>
+          <w:tcPr>
+            <w:tcW w:w="3356" w:type="dxa"/>
+            <w:gridSpan w:val="3"/>
+            <w:tcBorders>
+              <w:top w:val="single" w:sz="4" w:space="0" w:color="5B9BD5" w:themeColor="accent1"/>
+            </w:tcBorders>
+          </w:tcPr>
+          <w:p>
+            <w:pPr>
+              <w:cnfStyle w:val="000000100000" w:firstRow="0" w:lastRow="0" w:firstColumn="0" w:lastColumn="0" w:oddVBand="0" w:evenVBand="0" w:oddHBand="1" w:evenHBand="0" w:firstRowFirstColumn="0" w:firstRowLastColumn="0" w:lastRowFirstColumn="0" w:lastRowLastColumn="0"/>
+            </w:pPr>
+            <w:r>
+              <w:t>m_name</w:t>
+            </w:r>
+          </w:p>
+        </w:tc>
+        <w:tc>
+          <w:tcPr>
+            <w:tcW w:w="3916" w:type="dxa"/>
+            <w:gridSpan w:val="2"/>
+            <w:tcBorders>
+              <w:top w:val="single" w:sz="4" w:space="0" w:color="5B9BD5" w:themeColor="accent1"/>
+              <w:bottom w:val="single" w:sz="4" w:space="0" w:color="5B9BD5" w:themeColor="accent1"/>
+            </w:tcBorders>
+          </w:tcPr>
+          <w:p>
+            <w:pPr>
+              <w:cnfStyle w:val="000000100000" w:firstRow="0" w:lastRow="0" w:firstColumn="0" w:lastColumn="0" w:oddVBand="0" w:evenVBand="0" w:oddHBand="1" w:evenHBand="0" w:firstRowFirstColumn="0" w:firstRowLastColumn="0" w:lastRowFirstColumn="0" w:lastRowLastColumn="0"/>
+              <w:rPr>
+                <w:rFonts w:hint="eastAsia"/>
+              </w:rPr>
+            </w:pPr>
+            <w:r>
+              <w:t xml:space="preserve">(string) </w:t>
+            </w:r>
+            <w:r>
+              <w:rPr>
+                <w:rFonts w:hint="eastAsia"/>
+              </w:rPr>
+              <w:t>美甲师</w:t>
+            </w:r>
+            <w:r>
+              <w:rPr>
+                <w:rFonts w:hint="eastAsia"/>
+              </w:rPr>
+              <w:t>昵称</w:t>
+            </w:r>
+          </w:p>
+        </w:tc>
+      </w:tr>
+      <w:tr>
+        <w:trPr>
+          <w:trHeight w:val="204"/>
+        </w:trPr>
+        <w:tc>
+          <w:tcPr>
+            <w:cnfStyle w:val="001000000000" w:firstRow="0" w:lastRow="0" w:firstColumn="1" w:lastColumn="0" w:oddVBand="0" w:evenVBand="0" w:oddHBand="0" w:evenHBand="0" w:firstRowFirstColumn="0" w:firstRowLastColumn="0" w:lastRowFirstColumn="0" w:lastRowLastColumn="0"/>
+            <w:tcW w:w="1034" w:type="dxa"/>
+            <w:vMerge/>
+          </w:tcPr>
+          <w:p>
+            <w:pPr>
+              <w:pStyle w:val="a3"/>
+              <w:ind w:firstLineChars="0" w:firstLine="0"/>
+              <w:rPr>
+                <w:b w:val="0"/>
+              </w:rPr>
+            </w:pPr>
+          </w:p>
+        </w:tc>
+        <w:tc>
+          <w:tcPr>
+            <w:tcW w:w="3356" w:type="dxa"/>
+            <w:gridSpan w:val="3"/>
+            <w:tcBorders>
+              <w:top w:val="single" w:sz="4" w:space="0" w:color="5B9BD5" w:themeColor="accent1"/>
+              <w:bottom w:val="single" w:sz="4" w:space="0" w:color="5B9BD5" w:themeColor="accent1"/>
+            </w:tcBorders>
+          </w:tcPr>
+          <w:p>
+            <w:pPr>
+              <w:cnfStyle w:val="000000000000" w:firstRow="0" w:lastRow="0" w:firstColumn="0" w:lastColumn="0" w:oddVBand="0" w:evenVBand="0" w:oddHBand="0" w:evenHBand="0" w:firstRowFirstColumn="0" w:firstRowLastColumn="0" w:lastRowFirstColumn="0" w:lastRowLastColumn="0"/>
+            </w:pPr>
+          </w:p>
+        </w:tc>
+        <w:tc>
+          <w:tcPr>
+            <w:tcW w:w="3916" w:type="dxa"/>
+            <w:gridSpan w:val="2"/>
+            <w:tcBorders>
+              <w:top w:val="single" w:sz="4" w:space="0" w:color="5B9BD5" w:themeColor="accent1"/>
+              <w:bottom w:val="single" w:sz="4" w:space="0" w:color="5B9BD5" w:themeColor="accent1"/>
+            </w:tcBorders>
+          </w:tcPr>
+          <w:p>
+            <w:pPr>
+              <w:pStyle w:val="a3"/>
+              <w:ind w:firstLineChars="0" w:firstLine="0"/>
+              <w:cnfStyle w:val="000000000000" w:firstRow="0" w:lastRow="0" w:firstColumn="0" w:lastColumn="0" w:oddVBand="0" w:evenVBand="0" w:oddHBand="0" w:evenHBand="0" w:firstRowFirstColumn="0" w:firstRowLastColumn="0" w:lastRowFirstColumn="0" w:lastRowLastColumn="0"/>
+            </w:pPr>
+          </w:p>
+        </w:tc>
+      </w:tr>
+      <w:tr>
+        <w:trPr>
+          <w:cnfStyle w:val="000000100000" w:firstRow="0" w:lastRow="0" w:firstColumn="0" w:lastColumn="0" w:oddVBand="0" w:evenVBand="0" w:oddHBand="1" w:evenHBand="0" w:firstRowFirstColumn="0" w:firstRowLastColumn="0" w:lastRowFirstColumn="0" w:lastRowLastColumn="0"/>
+          <w:trHeight w:val="197"/>
+        </w:trPr>
+        <w:tc>
+          <w:tcPr>
+            <w:cnfStyle w:val="001000000000" w:firstRow="0" w:lastRow="0" w:firstColumn="1" w:lastColumn="0" w:oddVBand="0" w:evenVBand="0" w:oddHBand="0" w:evenHBand="0" w:firstRowFirstColumn="0" w:firstRowLastColumn="0" w:lastRowFirstColumn="0" w:lastRowLastColumn="0"/>
+            <w:tcW w:w="1034" w:type="dxa"/>
+            <w:vMerge/>
+          </w:tcPr>
+          <w:p>
+            <w:pPr>
+              <w:pStyle w:val="a3"/>
+              <w:ind w:firstLineChars="0" w:firstLine="0"/>
+              <w:rPr>
+                <w:b w:val="0"/>
+              </w:rPr>
+            </w:pPr>
+          </w:p>
+        </w:tc>
+        <w:tc>
+          <w:tcPr>
+            <w:tcW w:w="3356" w:type="dxa"/>
+            <w:gridSpan w:val="3"/>
+            <w:tcBorders>
+              <w:top w:val="single" w:sz="4" w:space="0" w:color="5B9BD5" w:themeColor="accent1"/>
+            </w:tcBorders>
+          </w:tcPr>
+          <w:p>
+            <w:pPr>
+              <w:cnfStyle w:val="000000100000" w:firstRow="0" w:lastRow="0" w:firstColumn="0" w:lastColumn="0" w:oddVBand="0" w:evenVBand="0" w:oddHBand="1" w:evenHBand="0" w:firstRowFirstColumn="0" w:firstRowLastColumn="0" w:lastRowFirstColumn="0" w:lastRowLastColumn="0"/>
+            </w:pPr>
+          </w:p>
+        </w:tc>
+        <w:tc>
+          <w:tcPr>
+            <w:tcW w:w="3916" w:type="dxa"/>
+            <w:gridSpan w:val="2"/>
+            <w:tcBorders>
+              <w:top w:val="single" w:sz="4" w:space="0" w:color="5B9BD5" w:themeColor="accent1"/>
+            </w:tcBorders>
+          </w:tcPr>
+          <w:p>
+            <w:pPr>
+              <w:pStyle w:val="a3"/>
+              <w:ind w:firstLineChars="0" w:firstLine="0"/>
+              <w:cnfStyle w:val="000000100000" w:firstRow="0" w:lastRow="0" w:firstColumn="0" w:lastColumn="0" w:oddVBand="0" w:evenVBand="0" w:oddHBand="1" w:evenHBand="0" w:firstRowFirstColumn="0" w:firstRowLastColumn="0" w:lastRowFirstColumn="0" w:lastRowLastColumn="0"/>
+            </w:pPr>
+            <w:r>
+              <w:t>“</w:t>
+            </w:r>
+          </w:p>
+        </w:tc>
+      </w:tr>
+    </w:tbl>
     <w:p/>
     <w:p>
       <w:pPr>
         <w:pStyle w:val="2"/>
+        <w:rPr>
+          <w:rFonts w:hint="eastAsia"/>
+        </w:rPr>
       </w:pPr>
       <w:r>
         <w:rPr>
@@ -7370,8 +9104,1341 @@
       <w:r>
         <w:t>详情</w:t>
       </w:r>
+      <w:r>
+        <w:rPr>
+          <w:rFonts w:hint="eastAsia"/>
+        </w:rPr>
+        <w:t>（不包括</w:t>
+      </w:r>
+      <w:r>
+        <w:t>产品图片）</w:t>
+      </w:r>
     </w:p>
     <w:p/>
+    <w:tbl>
+      <w:tblPr>
+        <w:tblStyle w:val="30"/>
+        <w:tblW w:w="0" w:type="auto"/>
+        <w:tblLook w:val="04A0" w:firstRow="1" w:lastRow="0" w:firstColumn="1" w:lastColumn="0" w:noHBand="0" w:noVBand="1"/>
+      </w:tblPr>
+      <w:tblGrid>
+        <w:gridCol w:w="1034"/>
+        <w:gridCol w:w="1234"/>
+        <w:gridCol w:w="851"/>
+        <w:gridCol w:w="1271"/>
+        <w:gridCol w:w="1706"/>
+        <w:gridCol w:w="2210"/>
+      </w:tblGrid>
+      <w:tr>
+        <w:trPr>
+          <w:cnfStyle w:val="100000000000" w:firstRow="1" w:lastRow="0" w:firstColumn="0" w:lastColumn="0" w:oddVBand="0" w:evenVBand="0" w:oddHBand="0" w:evenHBand="0" w:firstRowFirstColumn="0" w:firstRowLastColumn="0" w:lastRowFirstColumn="0" w:lastRowLastColumn="0"/>
+        </w:trPr>
+        <w:tc>
+          <w:tcPr>
+            <w:cnfStyle w:val="001000000100" w:firstRow="0" w:lastRow="0" w:firstColumn="1" w:lastColumn="0" w:oddVBand="0" w:evenVBand="0" w:oddHBand="0" w:evenHBand="0" w:firstRowFirstColumn="1" w:firstRowLastColumn="0" w:lastRowFirstColumn="0" w:lastRowLastColumn="0"/>
+            <w:tcW w:w="1034" w:type="dxa"/>
+          </w:tcPr>
+          <w:p>
+            <w:pPr>
+              <w:rPr>
+                <w:b w:val="0"/>
+              </w:rPr>
+            </w:pPr>
+            <w:r>
+              <w:rPr>
+                <w:rFonts w:hint="eastAsia"/>
+                <w:b w:val="0"/>
+              </w:rPr>
+              <w:t>接口名</w:t>
+            </w:r>
+          </w:p>
+        </w:tc>
+        <w:tc>
+          <w:tcPr>
+            <w:tcW w:w="7272" w:type="dxa"/>
+            <w:gridSpan w:val="5"/>
+          </w:tcPr>
+          <w:p>
+            <w:pPr>
+              <w:pStyle w:val="a3"/>
+              <w:ind w:firstLineChars="0" w:firstLine="0"/>
+              <w:cnfStyle w:val="100000000000" w:firstRow="1" w:lastRow="0" w:firstColumn="0" w:lastColumn="0" w:oddVBand="0" w:evenVBand="0" w:oddHBand="0" w:evenHBand="0" w:firstRowFirstColumn="0" w:firstRowLastColumn="0" w:lastRowFirstColumn="0" w:lastRowLastColumn="0"/>
+              <w:rPr>
+                <w:b w:val="0"/>
+              </w:rPr>
+            </w:pPr>
+            <w:r>
+              <w:rPr>
+                <w:rFonts w:hint="eastAsia"/>
+                <w:b w:val="0"/>
+              </w:rPr>
+              <w:t xml:space="preserve">product </w:t>
+            </w:r>
+            <w:r>
+              <w:rPr>
+                <w:b w:val="0"/>
+              </w:rPr>
+              <w:t>info</w:t>
+            </w:r>
+          </w:p>
+        </w:tc>
+      </w:tr>
+      <w:tr>
+        <w:trPr>
+          <w:cnfStyle w:val="000000100000" w:firstRow="0" w:lastRow="0" w:firstColumn="0" w:lastColumn="0" w:oddVBand="0" w:evenVBand="0" w:oddHBand="1" w:evenHBand="0" w:firstRowFirstColumn="0" w:firstRowLastColumn="0" w:lastRowFirstColumn="0" w:lastRowLastColumn="0"/>
+        </w:trPr>
+        <w:tc>
+          <w:tcPr>
+            <w:cnfStyle w:val="001000000000" w:firstRow="0" w:lastRow="0" w:firstColumn="1" w:lastColumn="0" w:oddVBand="0" w:evenVBand="0" w:oddHBand="0" w:evenHBand="0" w:firstRowFirstColumn="0" w:firstRowLastColumn="0" w:lastRowFirstColumn="0" w:lastRowLastColumn="0"/>
+            <w:tcW w:w="1034" w:type="dxa"/>
+          </w:tcPr>
+          <w:p>
+            <w:pPr>
+              <w:pStyle w:val="a3"/>
+              <w:ind w:firstLineChars="0" w:firstLine="0"/>
+              <w:rPr>
+                <w:b w:val="0"/>
+              </w:rPr>
+            </w:pPr>
+            <w:r>
+              <w:rPr>
+                <w:rFonts w:hint="eastAsia"/>
+                <w:b w:val="0"/>
+              </w:rPr>
+              <w:t>描述</w:t>
+            </w:r>
+          </w:p>
+        </w:tc>
+        <w:tc>
+          <w:tcPr>
+            <w:tcW w:w="7272" w:type="dxa"/>
+            <w:gridSpan w:val="5"/>
+          </w:tcPr>
+          <w:p>
+            <w:pPr>
+              <w:pStyle w:val="a3"/>
+              <w:ind w:firstLineChars="0" w:firstLine="0"/>
+              <w:cnfStyle w:val="000000100000" w:firstRow="0" w:lastRow="0" w:firstColumn="0" w:lastColumn="0" w:oddVBand="0" w:evenVBand="0" w:oddHBand="1" w:evenHBand="0" w:firstRowFirstColumn="0" w:firstRowLastColumn="0" w:lastRowFirstColumn="0" w:lastRowLastColumn="0"/>
+            </w:pPr>
+            <w:r>
+              <w:rPr>
+                <w:rFonts w:hint="eastAsia"/>
+              </w:rPr>
+              <w:t>获取产品</w:t>
+            </w:r>
+            <w:r>
+              <w:t>信息</w:t>
+            </w:r>
+          </w:p>
+        </w:tc>
+      </w:tr>
+      <w:tr>
+        <w:tc>
+          <w:tcPr>
+            <w:cnfStyle w:val="001000000000" w:firstRow="0" w:lastRow="0" w:firstColumn="1" w:lastColumn="0" w:oddVBand="0" w:evenVBand="0" w:oddHBand="0" w:evenHBand="0" w:firstRowFirstColumn="0" w:firstRowLastColumn="0" w:lastRowFirstColumn="0" w:lastRowLastColumn="0"/>
+            <w:tcW w:w="1034" w:type="dxa"/>
+          </w:tcPr>
+          <w:p>
+            <w:pPr>
+              <w:pStyle w:val="a3"/>
+              <w:ind w:firstLineChars="0" w:firstLine="0"/>
+              <w:rPr>
+                <w:b w:val="0"/>
+              </w:rPr>
+            </w:pPr>
+            <w:r>
+              <w:rPr>
+                <w:rFonts w:hint="eastAsia"/>
+                <w:b w:val="0"/>
+              </w:rPr>
+              <w:t>请求</w:t>
+            </w:r>
+          </w:p>
+        </w:tc>
+        <w:tc>
+          <w:tcPr>
+            <w:tcW w:w="7272" w:type="dxa"/>
+            <w:gridSpan w:val="5"/>
+          </w:tcPr>
+          <w:p>
+            <w:pPr>
+              <w:pStyle w:val="a3"/>
+              <w:ind w:firstLineChars="0" w:firstLine="0"/>
+              <w:cnfStyle w:val="000000000000" w:firstRow="0" w:lastRow="0" w:firstColumn="0" w:lastColumn="0" w:oddVBand="0" w:evenVBand="0" w:oddHBand="0" w:evenHBand="0" w:firstRowFirstColumn="0" w:firstRowLastColumn="0" w:lastRowFirstColumn="0" w:lastRowLastColumn="0"/>
+            </w:pPr>
+            <w:r>
+              <w:t>GET</w:t>
+            </w:r>
+          </w:p>
+        </w:tc>
+      </w:tr>
+      <w:tr>
+        <w:trPr>
+          <w:cnfStyle w:val="000000100000" w:firstRow="0" w:lastRow="0" w:firstColumn="0" w:lastColumn="0" w:oddVBand="0" w:evenVBand="0" w:oddHBand="1" w:evenHBand="0" w:firstRowFirstColumn="0" w:firstRowLastColumn="0" w:lastRowFirstColumn="0" w:lastRowLastColumn="0"/>
+        </w:trPr>
+        <w:tc>
+          <w:tcPr>
+            <w:cnfStyle w:val="001000000000" w:firstRow="0" w:lastRow="0" w:firstColumn="1" w:lastColumn="0" w:oddVBand="0" w:evenVBand="0" w:oddHBand="0" w:evenHBand="0" w:firstRowFirstColumn="0" w:firstRowLastColumn="0" w:lastRowFirstColumn="0" w:lastRowLastColumn="0"/>
+            <w:tcW w:w="1034" w:type="dxa"/>
+          </w:tcPr>
+          <w:p>
+            <w:pPr>
+              <w:pStyle w:val="a3"/>
+              <w:ind w:firstLineChars="0" w:firstLine="0"/>
+              <w:rPr>
+                <w:b w:val="0"/>
+              </w:rPr>
+            </w:pPr>
+            <w:r>
+              <w:rPr>
+                <w:rFonts w:hint="eastAsia"/>
+                <w:b w:val="0"/>
+              </w:rPr>
+              <w:t>URL</w:t>
+            </w:r>
+          </w:p>
+        </w:tc>
+        <w:tc>
+          <w:tcPr>
+            <w:tcW w:w="7272" w:type="dxa"/>
+            <w:gridSpan w:val="5"/>
+          </w:tcPr>
+          <w:p>
+            <w:pPr>
+              <w:pStyle w:val="a3"/>
+              <w:ind w:firstLineChars="0" w:firstLine="0"/>
+              <w:cnfStyle w:val="000000100000" w:firstRow="0" w:lastRow="0" w:firstColumn="0" w:lastColumn="0" w:oddVBand="0" w:evenVBand="0" w:oddHBand="1" w:evenHBand="0" w:firstRowFirstColumn="0" w:firstRowLastColumn="0" w:lastRowFirstColumn="0" w:lastRowLastColumn="0"/>
+              <w:rPr>
+                <w:rFonts w:hint="eastAsia"/>
+              </w:rPr>
+            </w:pPr>
+            <w:r>
+              <w:t>http://ec2-54-169-66-69.ap-southeast1.compute.amazonaws.com/</w:t>
+            </w:r>
+            <w:r>
+              <w:t xml:space="preserve"> nail_care_svr/index.php</w:t>
+            </w:r>
+            <w:r>
+              <w:rPr>
+                <w:rFonts w:hint="eastAsia"/>
+              </w:rPr>
+              <w:t>/</w:t>
+            </w:r>
+            <w:r>
+              <w:t>product/</w:t>
+            </w:r>
+            <w:r>
+              <w:t>get_product_info</w:t>
+            </w:r>
+            <w:r>
+              <w:rPr>
+                <w:rFonts w:hint="eastAsia"/>
+              </w:rPr>
+              <w:t>/$</w:t>
+            </w:r>
+            <w:r>
+              <w:t>product_id</w:t>
+            </w:r>
+          </w:p>
+        </w:tc>
+      </w:tr>
+      <w:tr>
+        <w:tc>
+          <w:tcPr>
+            <w:cnfStyle w:val="001000000000" w:firstRow="0" w:lastRow="0" w:firstColumn="1" w:lastColumn="0" w:oddVBand="0" w:evenVBand="0" w:oddHBand="0" w:evenHBand="0" w:firstRowFirstColumn="0" w:firstRowLastColumn="0" w:lastRowFirstColumn="0" w:lastRowLastColumn="0"/>
+            <w:tcW w:w="1034" w:type="dxa"/>
+          </w:tcPr>
+          <w:p>
+            <w:pPr>
+              <w:pStyle w:val="a3"/>
+              <w:ind w:firstLineChars="0" w:firstLine="0"/>
+              <w:rPr>
+                <w:rFonts w:hint="eastAsia"/>
+                <w:b w:val="0"/>
+              </w:rPr>
+            </w:pPr>
+            <w:r>
+              <w:rPr>
+                <w:rFonts w:hint="eastAsia"/>
+                <w:b w:val="0"/>
+              </w:rPr>
+              <w:t>测试样例</w:t>
+            </w:r>
+          </w:p>
+        </w:tc>
+        <w:tc>
+          <w:tcPr>
+            <w:tcW w:w="7272" w:type="dxa"/>
+            <w:gridSpan w:val="5"/>
+          </w:tcPr>
+          <w:p>
+            <w:pPr>
+              <w:pStyle w:val="a3"/>
+              <w:ind w:firstLineChars="0" w:firstLine="0"/>
+              <w:cnfStyle w:val="000000000000" w:firstRow="0" w:lastRow="0" w:firstColumn="0" w:lastColumn="0" w:oddVBand="0" w:evenVBand="0" w:oddHBand="0" w:evenHBand="0" w:firstRowFirstColumn="0" w:firstRowLastColumn="0" w:lastRowFirstColumn="0" w:lastRowLastColumn="0"/>
+            </w:pPr>
+            <w:r>
+              <w:t>http://ec2-54-169-66-69.ap-southeast1.compute.amazonaws.com/</w:t>
+            </w:r>
+            <w:r>
+              <w:t xml:space="preserve"> nail_care_svr/index.php</w:t>
+            </w:r>
+            <w:r>
+              <w:rPr>
+                <w:rFonts w:hint="eastAsia"/>
+              </w:rPr>
+              <w:t>/</w:t>
+            </w:r>
+            <w:r>
+              <w:t>product/</w:t>
+            </w:r>
+            <w:r>
+              <w:t xml:space="preserve"> get_product_info</w:t>
+            </w:r>
+            <w:r>
+              <w:rPr>
+                <w:rFonts w:hint="eastAsia"/>
+              </w:rPr>
+              <w:t>/</w:t>
+            </w:r>
+            <w:r>
+              <w:t>3</w:t>
+            </w:r>
+          </w:p>
+        </w:tc>
+      </w:tr>
+      <w:tr>
+        <w:trPr>
+          <w:cnfStyle w:val="000000100000" w:firstRow="0" w:lastRow="0" w:firstColumn="0" w:lastColumn="0" w:oddVBand="0" w:evenVBand="0" w:oddHBand="1" w:evenHBand="0" w:firstRowFirstColumn="0" w:firstRowLastColumn="0" w:lastRowFirstColumn="0" w:lastRowLastColumn="0"/>
+        </w:trPr>
+        <w:tc>
+          <w:tcPr>
+            <w:cnfStyle w:val="001000000000" w:firstRow="0" w:lastRow="0" w:firstColumn="1" w:lastColumn="0" w:oddVBand="0" w:evenVBand="0" w:oddHBand="0" w:evenHBand="0" w:firstRowFirstColumn="0" w:firstRowLastColumn="0" w:lastRowFirstColumn="0" w:lastRowLastColumn="0"/>
+            <w:tcW w:w="1034" w:type="dxa"/>
+            <w:vMerge w:val="restart"/>
+          </w:tcPr>
+          <w:p>
+            <w:pPr>
+              <w:pStyle w:val="a3"/>
+              <w:ind w:firstLineChars="0" w:firstLine="0"/>
+              <w:rPr>
+                <w:b w:val="0"/>
+              </w:rPr>
+            </w:pPr>
+            <w:r>
+              <w:rPr>
+                <w:rFonts w:hint="eastAsia"/>
+                <w:b w:val="0"/>
+              </w:rPr>
+              <w:t>参数</w:t>
+            </w:r>
+          </w:p>
+        </w:tc>
+        <w:tc>
+          <w:tcPr>
+            <w:tcW w:w="1234" w:type="dxa"/>
+            <w:tcBorders>
+              <w:right w:val="single" w:sz="4" w:space="0" w:color="5B9BD5" w:themeColor="accent1"/>
+            </w:tcBorders>
+          </w:tcPr>
+          <w:p>
+            <w:pPr>
+              <w:pStyle w:val="a3"/>
+              <w:ind w:firstLineChars="0" w:firstLine="0"/>
+              <w:cnfStyle w:val="000000100000" w:firstRow="0" w:lastRow="0" w:firstColumn="0" w:lastColumn="0" w:oddVBand="0" w:evenVBand="0" w:oddHBand="1" w:evenHBand="0" w:firstRowFirstColumn="0" w:firstRowLastColumn="0" w:lastRowFirstColumn="0" w:lastRowLastColumn="0"/>
+              <w:rPr>
+                <w:b/>
+              </w:rPr>
+            </w:pPr>
+            <w:r>
+              <w:rPr>
+                <w:rFonts w:hint="eastAsia"/>
+                <w:b/>
+              </w:rPr>
+              <w:t>名称</w:t>
+            </w:r>
+          </w:p>
+        </w:tc>
+        <w:tc>
+          <w:tcPr>
+            <w:tcW w:w="851" w:type="dxa"/>
+            <w:tcBorders>
+              <w:left w:val="single" w:sz="4" w:space="0" w:color="5B9BD5" w:themeColor="accent1"/>
+            </w:tcBorders>
+          </w:tcPr>
+          <w:p>
+            <w:pPr>
+              <w:pStyle w:val="a3"/>
+              <w:ind w:firstLineChars="0" w:firstLine="0"/>
+              <w:cnfStyle w:val="000000100000" w:firstRow="0" w:lastRow="0" w:firstColumn="0" w:lastColumn="0" w:oddVBand="0" w:evenVBand="0" w:oddHBand="1" w:evenHBand="0" w:firstRowFirstColumn="0" w:firstRowLastColumn="0" w:lastRowFirstColumn="0" w:lastRowLastColumn="0"/>
+              <w:rPr>
+                <w:b/>
+              </w:rPr>
+            </w:pPr>
+            <w:r>
+              <w:rPr>
+                <w:rFonts w:hint="eastAsia"/>
+                <w:b/>
+              </w:rPr>
+              <w:t>类型</w:t>
+            </w:r>
+          </w:p>
+        </w:tc>
+        <w:tc>
+          <w:tcPr>
+            <w:tcW w:w="2977" w:type="dxa"/>
+            <w:gridSpan w:val="2"/>
+          </w:tcPr>
+          <w:p>
+            <w:pPr>
+              <w:pStyle w:val="a3"/>
+              <w:ind w:firstLineChars="0" w:firstLine="0"/>
+              <w:cnfStyle w:val="000000100000" w:firstRow="0" w:lastRow="0" w:firstColumn="0" w:lastColumn="0" w:oddVBand="0" w:evenVBand="0" w:oddHBand="1" w:evenHBand="0" w:firstRowFirstColumn="0" w:firstRowLastColumn="0" w:lastRowFirstColumn="0" w:lastRowLastColumn="0"/>
+              <w:rPr>
+                <w:b/>
+              </w:rPr>
+            </w:pPr>
+            <w:r>
+              <w:rPr>
+                <w:rFonts w:hint="eastAsia"/>
+                <w:b/>
+              </w:rPr>
+              <w:t>描述</w:t>
+            </w:r>
+          </w:p>
+        </w:tc>
+        <w:tc>
+          <w:tcPr>
+            <w:tcW w:w="2210" w:type="dxa"/>
+          </w:tcPr>
+          <w:p>
+            <w:pPr>
+              <w:pStyle w:val="a3"/>
+              <w:ind w:firstLineChars="0" w:firstLine="0"/>
+              <w:cnfStyle w:val="000000100000" w:firstRow="0" w:lastRow="0" w:firstColumn="0" w:lastColumn="0" w:oddVBand="0" w:evenVBand="0" w:oddHBand="1" w:evenHBand="0" w:firstRowFirstColumn="0" w:firstRowLastColumn="0" w:lastRowFirstColumn="0" w:lastRowLastColumn="0"/>
+              <w:rPr>
+                <w:b/>
+              </w:rPr>
+            </w:pPr>
+            <w:r>
+              <w:rPr>
+                <w:rFonts w:hint="eastAsia"/>
+                <w:b/>
+              </w:rPr>
+              <w:t>约束</w:t>
+            </w:r>
+          </w:p>
+        </w:tc>
+      </w:tr>
+      <w:tr>
+        <w:tc>
+          <w:tcPr>
+            <w:cnfStyle w:val="001000000000" w:firstRow="0" w:lastRow="0" w:firstColumn="1" w:lastColumn="0" w:oddVBand="0" w:evenVBand="0" w:oddHBand="0" w:evenHBand="0" w:firstRowFirstColumn="0" w:firstRowLastColumn="0" w:lastRowFirstColumn="0" w:lastRowLastColumn="0"/>
+            <w:tcW w:w="1034" w:type="dxa"/>
+            <w:vMerge/>
+          </w:tcPr>
+          <w:p>
+            <w:pPr>
+              <w:pStyle w:val="a3"/>
+              <w:ind w:firstLineChars="0" w:firstLine="0"/>
+              <w:rPr>
+                <w:b w:val="0"/>
+              </w:rPr>
+            </w:pPr>
+          </w:p>
+        </w:tc>
+        <w:tc>
+          <w:tcPr>
+            <w:tcW w:w="1234" w:type="dxa"/>
+            <w:tcBorders>
+              <w:right w:val="single" w:sz="4" w:space="0" w:color="5B9BD5" w:themeColor="accent1"/>
+            </w:tcBorders>
+          </w:tcPr>
+          <w:p>
+            <w:pPr>
+              <w:pStyle w:val="a3"/>
+              <w:ind w:firstLineChars="0" w:firstLine="0"/>
+              <w:cnfStyle w:val="000000000000" w:firstRow="0" w:lastRow="0" w:firstColumn="0" w:lastColumn="0" w:oddVBand="0" w:evenVBand="0" w:oddHBand="0" w:evenHBand="0" w:firstRowFirstColumn="0" w:firstRowLastColumn="0" w:lastRowFirstColumn="0" w:lastRowLastColumn="0"/>
+            </w:pPr>
+            <w:r>
+              <w:t>Product_id</w:t>
+            </w:r>
+          </w:p>
+        </w:tc>
+        <w:tc>
+          <w:tcPr>
+            <w:tcW w:w="851" w:type="dxa"/>
+            <w:tcBorders>
+              <w:left w:val="single" w:sz="4" w:space="0" w:color="5B9BD5" w:themeColor="accent1"/>
+            </w:tcBorders>
+          </w:tcPr>
+          <w:p>
+            <w:pPr>
+              <w:pStyle w:val="a3"/>
+              <w:ind w:firstLineChars="0" w:firstLine="0"/>
+              <w:cnfStyle w:val="000000000000" w:firstRow="0" w:lastRow="0" w:firstColumn="0" w:lastColumn="0" w:oddVBand="0" w:evenVBand="0" w:oddHBand="0" w:evenHBand="0" w:firstRowFirstColumn="0" w:firstRowLastColumn="0" w:lastRowFirstColumn="0" w:lastRowLastColumn="0"/>
+            </w:pPr>
+            <w:r>
+              <w:t>int</w:t>
+            </w:r>
+          </w:p>
+        </w:tc>
+        <w:tc>
+          <w:tcPr>
+            <w:tcW w:w="2977" w:type="dxa"/>
+            <w:gridSpan w:val="2"/>
+          </w:tcPr>
+          <w:p>
+            <w:pPr>
+              <w:pStyle w:val="a3"/>
+              <w:ind w:firstLineChars="0" w:firstLine="0"/>
+              <w:cnfStyle w:val="000000000000" w:firstRow="0" w:lastRow="0" w:firstColumn="0" w:lastColumn="0" w:oddVBand="0" w:evenVBand="0" w:oddHBand="0" w:evenHBand="0" w:firstRowFirstColumn="0" w:firstRowLastColumn="0" w:lastRowFirstColumn="0" w:lastRowLastColumn="0"/>
+              <w:rPr>
+                <w:rFonts w:hint="eastAsia"/>
+              </w:rPr>
+            </w:pPr>
+            <w:r>
+              <w:rPr>
+                <w:rFonts w:hint="eastAsia"/>
+              </w:rPr>
+              <w:t>产品</w:t>
+            </w:r>
+            <w:r>
+              <w:t>id</w:t>
+            </w:r>
+            <w:r>
+              <w:rPr>
+                <w:rFonts w:hint="eastAsia"/>
+              </w:rPr>
+              <w:t>（</w:t>
+            </w:r>
+            <w:r>
+              <w:t>默认：</w:t>
+            </w:r>
+            <w:r>
+              <w:rPr>
+                <w:rFonts w:hint="eastAsia"/>
+              </w:rPr>
+              <w:t>0</w:t>
+            </w:r>
+            <w:r>
+              <w:rPr>
+                <w:rFonts w:hint="eastAsia"/>
+              </w:rPr>
+              <w:t>）</w:t>
+            </w:r>
+          </w:p>
+        </w:tc>
+        <w:tc>
+          <w:tcPr>
+            <w:tcW w:w="2210" w:type="dxa"/>
+          </w:tcPr>
+          <w:p>
+            <w:pPr>
+              <w:pStyle w:val="a3"/>
+              <w:ind w:firstLineChars="0" w:firstLine="0"/>
+              <w:cnfStyle w:val="000000000000" w:firstRow="0" w:lastRow="0" w:firstColumn="0" w:lastColumn="0" w:oddVBand="0" w:evenVBand="0" w:oddHBand="0" w:evenHBand="0" w:firstRowFirstColumn="0" w:firstRowLastColumn="0" w:lastRowFirstColumn="0" w:lastRowLastColumn="0"/>
+            </w:pPr>
+            <w:r>
+              <w:rPr>
+                <w:rFonts w:hint="eastAsia"/>
+              </w:rPr>
+              <w:t>数字</w:t>
+            </w:r>
+          </w:p>
+        </w:tc>
+      </w:tr>
+      <w:tr>
+        <w:trPr>
+          <w:cnfStyle w:val="000000100000" w:firstRow="0" w:lastRow="0" w:firstColumn="0" w:lastColumn="0" w:oddVBand="0" w:evenVBand="0" w:oddHBand="1" w:evenHBand="0" w:firstRowFirstColumn="0" w:firstRowLastColumn="0" w:lastRowFirstColumn="0" w:lastRowLastColumn="0"/>
+        </w:trPr>
+        <w:tc>
+          <w:tcPr>
+            <w:cnfStyle w:val="001000000000" w:firstRow="0" w:lastRow="0" w:firstColumn="1" w:lastColumn="0" w:oddVBand="0" w:evenVBand="0" w:oddHBand="0" w:evenHBand="0" w:firstRowFirstColumn="0" w:firstRowLastColumn="0" w:lastRowFirstColumn="0" w:lastRowLastColumn="0"/>
+            <w:tcW w:w="1034" w:type="dxa"/>
+          </w:tcPr>
+          <w:p>
+            <w:pPr>
+              <w:pStyle w:val="a3"/>
+              <w:ind w:firstLineChars="0" w:firstLine="0"/>
+              <w:rPr>
+                <w:b w:val="0"/>
+              </w:rPr>
+            </w:pPr>
+          </w:p>
+        </w:tc>
+        <w:tc>
+          <w:tcPr>
+            <w:tcW w:w="1234" w:type="dxa"/>
+            <w:tcBorders>
+              <w:right w:val="single" w:sz="4" w:space="0" w:color="5B9BD5" w:themeColor="accent1"/>
+            </w:tcBorders>
+          </w:tcPr>
+          <w:p>
+            <w:pPr>
+              <w:pStyle w:val="a3"/>
+              <w:ind w:firstLineChars="0" w:firstLine="0"/>
+              <w:cnfStyle w:val="000000100000" w:firstRow="0" w:lastRow="0" w:firstColumn="0" w:lastColumn="0" w:oddVBand="0" w:evenVBand="0" w:oddHBand="1" w:evenHBand="0" w:firstRowFirstColumn="0" w:firstRowLastColumn="0" w:lastRowFirstColumn="0" w:lastRowLastColumn="0"/>
+            </w:pPr>
+          </w:p>
+        </w:tc>
+        <w:tc>
+          <w:tcPr>
+            <w:tcW w:w="851" w:type="dxa"/>
+            <w:tcBorders>
+              <w:left w:val="single" w:sz="4" w:space="0" w:color="5B9BD5" w:themeColor="accent1"/>
+            </w:tcBorders>
+          </w:tcPr>
+          <w:p>
+            <w:pPr>
+              <w:pStyle w:val="a3"/>
+              <w:ind w:firstLineChars="0" w:firstLine="0"/>
+              <w:cnfStyle w:val="000000100000" w:firstRow="0" w:lastRow="0" w:firstColumn="0" w:lastColumn="0" w:oddVBand="0" w:evenVBand="0" w:oddHBand="1" w:evenHBand="0" w:firstRowFirstColumn="0" w:firstRowLastColumn="0" w:lastRowFirstColumn="0" w:lastRowLastColumn="0"/>
+            </w:pPr>
+          </w:p>
+        </w:tc>
+        <w:tc>
+          <w:tcPr>
+            <w:tcW w:w="2977" w:type="dxa"/>
+            <w:gridSpan w:val="2"/>
+          </w:tcPr>
+          <w:p>
+            <w:pPr>
+              <w:pStyle w:val="a3"/>
+              <w:ind w:firstLineChars="0" w:firstLine="0"/>
+              <w:cnfStyle w:val="000000100000" w:firstRow="0" w:lastRow="0" w:firstColumn="0" w:lastColumn="0" w:oddVBand="0" w:evenVBand="0" w:oddHBand="1" w:evenHBand="0" w:firstRowFirstColumn="0" w:firstRowLastColumn="0" w:lastRowFirstColumn="0" w:lastRowLastColumn="0"/>
+              <w:rPr>
+                <w:rFonts w:hint="eastAsia"/>
+              </w:rPr>
+            </w:pPr>
+          </w:p>
+        </w:tc>
+        <w:tc>
+          <w:tcPr>
+            <w:tcW w:w="2210" w:type="dxa"/>
+          </w:tcPr>
+          <w:p>
+            <w:pPr>
+              <w:pStyle w:val="a3"/>
+              <w:ind w:firstLineChars="0" w:firstLine="0"/>
+              <w:cnfStyle w:val="000000100000" w:firstRow="0" w:lastRow="0" w:firstColumn="0" w:lastColumn="0" w:oddVBand="0" w:evenVBand="0" w:oddHBand="1" w:evenHBand="0" w:firstRowFirstColumn="0" w:firstRowLastColumn="0" w:lastRowFirstColumn="0" w:lastRowLastColumn="0"/>
+              <w:rPr>
+                <w:rFonts w:hint="eastAsia"/>
+              </w:rPr>
+            </w:pPr>
+          </w:p>
+        </w:tc>
+      </w:tr>
+      <w:tr>
+        <w:trPr>
+          <w:trHeight w:val="357"/>
+        </w:trPr>
+        <w:tc>
+          <w:tcPr>
+            <w:cnfStyle w:val="001000000000" w:firstRow="0" w:lastRow="0" w:firstColumn="1" w:lastColumn="0" w:oddVBand="0" w:evenVBand="0" w:oddHBand="0" w:evenHBand="0" w:firstRowFirstColumn="0" w:firstRowLastColumn="0" w:lastRowFirstColumn="0" w:lastRowLastColumn="0"/>
+            <w:tcW w:w="1034" w:type="dxa"/>
+            <w:vMerge w:val="restart"/>
+          </w:tcPr>
+          <w:p>
+            <w:pPr>
+              <w:pStyle w:val="a3"/>
+              <w:ind w:firstLineChars="0" w:firstLine="0"/>
+              <w:rPr>
+                <w:b w:val="0"/>
+              </w:rPr>
+            </w:pPr>
+            <w:r>
+              <w:rPr>
+                <w:rFonts w:hint="eastAsia"/>
+                <w:b w:val="0"/>
+              </w:rPr>
+              <w:t>返回</w:t>
+            </w:r>
+            <w:r>
+              <w:rPr>
+                <w:b w:val="0"/>
+              </w:rPr>
+              <w:t>（</w:t>
+            </w:r>
+            <w:r>
+              <w:rPr>
+                <w:rFonts w:hint="eastAsia"/>
+                <w:b w:val="0"/>
+              </w:rPr>
+              <w:t>JSON</w:t>
+            </w:r>
+            <w:r>
+              <w:rPr>
+                <w:b w:val="0"/>
+              </w:rPr>
+              <w:t>）</w:t>
+            </w:r>
+          </w:p>
+          <w:p>
+            <w:pPr>
+              <w:pStyle w:val="a3"/>
+              <w:ind w:firstLineChars="0" w:firstLine="0"/>
+              <w:rPr>
+                <w:rFonts w:hint="eastAsia"/>
+                <w:b w:val="0"/>
+              </w:rPr>
+            </w:pPr>
+            <w:r>
+              <w:rPr>
+                <w:rFonts w:hint="eastAsia"/>
+                <w:b w:val="0"/>
+              </w:rPr>
+              <w:t>注意</w:t>
+            </w:r>
+            <w:r>
+              <w:rPr>
+                <w:b w:val="0"/>
+              </w:rPr>
+              <w:t>：返回</w:t>
+            </w:r>
+            <w:r>
+              <w:rPr>
+                <w:rFonts w:hint="eastAsia"/>
+                <w:b w:val="0"/>
+              </w:rPr>
+              <w:t>值</w:t>
+            </w:r>
+            <w:r>
+              <w:rPr>
+                <w:b w:val="0"/>
+              </w:rPr>
+              <w:t>是</w:t>
+            </w:r>
+            <w:r>
+              <w:rPr>
+                <w:rFonts w:hint="eastAsia"/>
+                <w:b w:val="0"/>
+              </w:rPr>
+              <w:t>二维</w:t>
+            </w:r>
+            <w:r>
+              <w:rPr>
+                <w:b w:val="0"/>
+              </w:rPr>
+              <w:t>数组</w:t>
+            </w:r>
+            <w:r>
+              <w:rPr>
+                <w:rFonts w:hint="eastAsia"/>
+                <w:b w:val="0"/>
+              </w:rPr>
+              <w:t>。</w:t>
+            </w:r>
+          </w:p>
+        </w:tc>
+        <w:tc>
+          <w:tcPr>
+            <w:tcW w:w="3356" w:type="dxa"/>
+            <w:gridSpan w:val="3"/>
+          </w:tcPr>
+          <w:p>
+            <w:pPr>
+              <w:pStyle w:val="a3"/>
+              <w:ind w:firstLineChars="0" w:firstLine="0"/>
+              <w:cnfStyle w:val="000000000000" w:firstRow="0" w:lastRow="0" w:firstColumn="0" w:lastColumn="0" w:oddVBand="0" w:evenVBand="0" w:oddHBand="0" w:evenHBand="0" w:firstRowFirstColumn="0" w:firstRowLastColumn="0" w:lastRowFirstColumn="0" w:lastRowLastColumn="0"/>
+            </w:pPr>
+            <w:r>
+              <w:rPr>
+                <w:rFonts w:hint="eastAsia"/>
+              </w:rPr>
+              <w:t>K</w:t>
+            </w:r>
+            <w:r>
+              <w:t>ey</w:t>
+            </w:r>
+          </w:p>
+        </w:tc>
+        <w:tc>
+          <w:tcPr>
+            <w:tcW w:w="3916" w:type="dxa"/>
+            <w:gridSpan w:val="2"/>
+          </w:tcPr>
+          <w:p>
+            <w:pPr>
+              <w:pStyle w:val="a3"/>
+              <w:ind w:firstLineChars="0" w:firstLine="0"/>
+              <w:cnfStyle w:val="000000000000" w:firstRow="0" w:lastRow="0" w:firstColumn="0" w:lastColumn="0" w:oddVBand="0" w:evenVBand="0" w:oddHBand="0" w:evenHBand="0" w:firstRowFirstColumn="0" w:firstRowLastColumn="0" w:lastRowFirstColumn="0" w:lastRowLastColumn="0"/>
+            </w:pPr>
+            <w:r>
+              <w:rPr>
+                <w:rFonts w:hint="eastAsia"/>
+              </w:rPr>
+              <w:t>V</w:t>
+            </w:r>
+            <w:r>
+              <w:t>alue</w:t>
+            </w:r>
+          </w:p>
+        </w:tc>
+      </w:tr>
+      <w:tr>
+        <w:trPr>
+          <w:cnfStyle w:val="000000100000" w:firstRow="0" w:lastRow="0" w:firstColumn="0" w:lastColumn="0" w:oddVBand="0" w:evenVBand="0" w:oddHBand="1" w:evenHBand="0" w:firstRowFirstColumn="0" w:firstRowLastColumn="0" w:lastRowFirstColumn="0" w:lastRowLastColumn="0"/>
+          <w:trHeight w:val="344"/>
+        </w:trPr>
+        <w:tc>
+          <w:tcPr>
+            <w:cnfStyle w:val="001000000000" w:firstRow="0" w:lastRow="0" w:firstColumn="1" w:lastColumn="0" w:oddVBand="0" w:evenVBand="0" w:oddHBand="0" w:evenHBand="0" w:firstRowFirstColumn="0" w:firstRowLastColumn="0" w:lastRowFirstColumn="0" w:lastRowLastColumn="0"/>
+            <w:tcW w:w="1034" w:type="dxa"/>
+            <w:vMerge/>
+          </w:tcPr>
+          <w:p>
+            <w:pPr>
+              <w:pStyle w:val="a3"/>
+              <w:ind w:firstLineChars="0" w:firstLine="0"/>
+              <w:rPr>
+                <w:b w:val="0"/>
+              </w:rPr>
+            </w:pPr>
+          </w:p>
+        </w:tc>
+        <w:tc>
+          <w:tcPr>
+            <w:tcW w:w="3356" w:type="dxa"/>
+            <w:gridSpan w:val="3"/>
+            <w:tcBorders>
+              <w:bottom w:val="single" w:sz="4" w:space="0" w:color="5B9BD5" w:themeColor="accent1"/>
+            </w:tcBorders>
+          </w:tcPr>
+          <w:p>
+            <w:pPr>
+              <w:pStyle w:val="a3"/>
+              <w:ind w:firstLineChars="0" w:firstLine="0"/>
+              <w:cnfStyle w:val="000000100000" w:firstRow="0" w:lastRow="0" w:firstColumn="0" w:lastColumn="0" w:oddVBand="0" w:evenVBand="0" w:oddHBand="1" w:evenHBand="0" w:firstRowFirstColumn="0" w:firstRowLastColumn="0" w:lastRowFirstColumn="0" w:lastRowLastColumn="0"/>
+            </w:pPr>
+            <w:r>
+              <w:t>p_id*</w:t>
+            </w:r>
+          </w:p>
+        </w:tc>
+        <w:tc>
+          <w:tcPr>
+            <w:tcW w:w="3916" w:type="dxa"/>
+            <w:gridSpan w:val="2"/>
+            <w:tcBorders>
+              <w:bottom w:val="single" w:sz="4" w:space="0" w:color="5B9BD5" w:themeColor="accent1"/>
+            </w:tcBorders>
+          </w:tcPr>
+          <w:p>
+            <w:pPr>
+              <w:pStyle w:val="a3"/>
+              <w:ind w:firstLineChars="0" w:firstLine="0"/>
+              <w:cnfStyle w:val="000000100000" w:firstRow="0" w:lastRow="0" w:firstColumn="0" w:lastColumn="0" w:oddVBand="0" w:evenVBand="0" w:oddHBand="1" w:evenHBand="0" w:firstRowFirstColumn="0" w:firstRowLastColumn="0" w:lastRowFirstColumn="0" w:lastRowLastColumn="0"/>
+              <w:rPr>
+                <w:rFonts w:hint="eastAsia"/>
+              </w:rPr>
+            </w:pPr>
+            <w:r>
+              <w:rPr>
+                <w:rFonts w:hint="eastAsia"/>
+              </w:rPr>
+              <w:t>(</w:t>
+            </w:r>
+            <w:r>
+              <w:t xml:space="preserve">int) </w:t>
+            </w:r>
+            <w:r>
+              <w:rPr>
+                <w:rFonts w:hint="eastAsia"/>
+              </w:rPr>
+              <w:t>产品</w:t>
+            </w:r>
+            <w:r>
+              <w:t>id</w:t>
+            </w:r>
+          </w:p>
+        </w:tc>
+      </w:tr>
+      <w:tr>
+        <w:trPr>
+          <w:trHeight w:val="344"/>
+        </w:trPr>
+        <w:tc>
+          <w:tcPr>
+            <w:cnfStyle w:val="001000000000" w:firstRow="0" w:lastRow="0" w:firstColumn="1" w:lastColumn="0" w:oddVBand="0" w:evenVBand="0" w:oddHBand="0" w:evenHBand="0" w:firstRowFirstColumn="0" w:firstRowLastColumn="0" w:lastRowFirstColumn="0" w:lastRowLastColumn="0"/>
+            <w:tcW w:w="1034" w:type="dxa"/>
+            <w:vMerge/>
+          </w:tcPr>
+          <w:p>
+            <w:pPr>
+              <w:pStyle w:val="a3"/>
+              <w:ind w:firstLineChars="0" w:firstLine="0"/>
+              <w:rPr>
+                <w:b w:val="0"/>
+              </w:rPr>
+            </w:pPr>
+          </w:p>
+        </w:tc>
+        <w:tc>
+          <w:tcPr>
+            <w:tcW w:w="3356" w:type="dxa"/>
+            <w:gridSpan w:val="3"/>
+            <w:tcBorders>
+              <w:bottom w:val="single" w:sz="4" w:space="0" w:color="5B9BD5" w:themeColor="accent1"/>
+            </w:tcBorders>
+          </w:tcPr>
+          <w:p>
+            <w:pPr>
+              <w:pStyle w:val="a3"/>
+              <w:ind w:firstLineChars="0" w:firstLine="0"/>
+              <w:cnfStyle w:val="000000000000" w:firstRow="0" w:lastRow="0" w:firstColumn="0" w:lastColumn="0" w:oddVBand="0" w:evenVBand="0" w:oddHBand="0" w:evenHBand="0" w:firstRowFirstColumn="0" w:firstRowLastColumn="0" w:lastRowFirstColumn="0" w:lastRowLastColumn="0"/>
+            </w:pPr>
+            <w:r>
+              <w:t>name*</w:t>
+            </w:r>
+          </w:p>
+        </w:tc>
+        <w:tc>
+          <w:tcPr>
+            <w:tcW w:w="3916" w:type="dxa"/>
+            <w:gridSpan w:val="2"/>
+            <w:tcBorders>
+              <w:bottom w:val="single" w:sz="4" w:space="0" w:color="5B9BD5" w:themeColor="accent1"/>
+            </w:tcBorders>
+          </w:tcPr>
+          <w:p>
+            <w:pPr>
+              <w:pStyle w:val="a3"/>
+              <w:ind w:firstLineChars="0" w:firstLine="0"/>
+              <w:cnfStyle w:val="000000000000" w:firstRow="0" w:lastRow="0" w:firstColumn="0" w:lastColumn="0" w:oddVBand="0" w:evenVBand="0" w:oddHBand="0" w:evenHBand="0" w:firstRowFirstColumn="0" w:firstRowLastColumn="0" w:lastRowFirstColumn="0" w:lastRowLastColumn="0"/>
+              <w:rPr>
+                <w:rFonts w:hint="eastAsia"/>
+              </w:rPr>
+            </w:pPr>
+            <w:r>
+              <w:rPr>
+                <w:rFonts w:hint="eastAsia"/>
+              </w:rPr>
+              <w:t xml:space="preserve">(string) </w:t>
+            </w:r>
+            <w:r>
+              <w:rPr>
+                <w:rFonts w:hint="eastAsia"/>
+              </w:rPr>
+              <w:t>产品</w:t>
+            </w:r>
+            <w:r>
+              <w:t>名称</w:t>
+            </w:r>
+          </w:p>
+        </w:tc>
+      </w:tr>
+      <w:tr>
+        <w:trPr>
+          <w:cnfStyle w:val="000000100000" w:firstRow="0" w:lastRow="0" w:firstColumn="0" w:lastColumn="0" w:oddVBand="0" w:evenVBand="0" w:oddHBand="1" w:evenHBand="0" w:firstRowFirstColumn="0" w:firstRowLastColumn="0" w:lastRowFirstColumn="0" w:lastRowLastColumn="0"/>
+          <w:trHeight w:val="344"/>
+        </w:trPr>
+        <w:tc>
+          <w:tcPr>
+            <w:cnfStyle w:val="001000000000" w:firstRow="0" w:lastRow="0" w:firstColumn="1" w:lastColumn="0" w:oddVBand="0" w:evenVBand="0" w:oddHBand="0" w:evenHBand="0" w:firstRowFirstColumn="0" w:firstRowLastColumn="0" w:lastRowFirstColumn="0" w:lastRowLastColumn="0"/>
+            <w:tcW w:w="1034" w:type="dxa"/>
+            <w:vMerge/>
+          </w:tcPr>
+          <w:p>
+            <w:pPr>
+              <w:pStyle w:val="a3"/>
+              <w:ind w:firstLineChars="0" w:firstLine="0"/>
+              <w:rPr>
+                <w:b w:val="0"/>
+              </w:rPr>
+            </w:pPr>
+          </w:p>
+        </w:tc>
+        <w:tc>
+          <w:tcPr>
+            <w:tcW w:w="3356" w:type="dxa"/>
+            <w:gridSpan w:val="3"/>
+            <w:tcBorders>
+              <w:bottom w:val="single" w:sz="4" w:space="0" w:color="5B9BD5" w:themeColor="accent1"/>
+            </w:tcBorders>
+          </w:tcPr>
+          <w:p>
+            <w:pPr>
+              <w:pStyle w:val="a3"/>
+              <w:ind w:firstLineChars="0" w:firstLine="0"/>
+              <w:cnfStyle w:val="000000100000" w:firstRow="0" w:lastRow="0" w:firstColumn="0" w:lastColumn="0" w:oddVBand="0" w:evenVBand="0" w:oddHBand="1" w:evenHBand="0" w:firstRowFirstColumn="0" w:firstRowLastColumn="0" w:lastRowFirstColumn="0" w:lastRowLastColumn="0"/>
+            </w:pPr>
+            <w:r>
+              <w:t>discribe*</w:t>
+            </w:r>
+          </w:p>
+        </w:tc>
+        <w:tc>
+          <w:tcPr>
+            <w:tcW w:w="3916" w:type="dxa"/>
+            <w:gridSpan w:val="2"/>
+            <w:tcBorders>
+              <w:bottom w:val="single" w:sz="4" w:space="0" w:color="5B9BD5" w:themeColor="accent1"/>
+            </w:tcBorders>
+          </w:tcPr>
+          <w:p>
+            <w:pPr>
+              <w:pStyle w:val="a3"/>
+              <w:ind w:firstLineChars="0" w:firstLine="0"/>
+              <w:cnfStyle w:val="000000100000" w:firstRow="0" w:lastRow="0" w:firstColumn="0" w:lastColumn="0" w:oddVBand="0" w:evenVBand="0" w:oddHBand="1" w:evenHBand="0" w:firstRowFirstColumn="0" w:firstRowLastColumn="0" w:lastRowFirstColumn="0" w:lastRowLastColumn="0"/>
+            </w:pPr>
+            <w:r>
+              <w:rPr>
+                <w:rFonts w:hint="eastAsia"/>
+              </w:rPr>
+              <w:t>(</w:t>
+            </w:r>
+            <w:r>
+              <w:t>string</w:t>
+            </w:r>
+            <w:r>
+              <w:rPr>
+                <w:rFonts w:hint="eastAsia"/>
+              </w:rPr>
+              <w:t xml:space="preserve">) </w:t>
+            </w:r>
+            <w:r>
+              <w:rPr>
+                <w:rFonts w:hint="eastAsia"/>
+              </w:rPr>
+              <w:t>描述</w:t>
+            </w:r>
+          </w:p>
+        </w:tc>
+      </w:tr>
+      <w:tr>
+        <w:trPr>
+          <w:trHeight w:val="344"/>
+        </w:trPr>
+        <w:tc>
+          <w:tcPr>
+            <w:cnfStyle w:val="001000000000" w:firstRow="0" w:lastRow="0" w:firstColumn="1" w:lastColumn="0" w:oddVBand="0" w:evenVBand="0" w:oddHBand="0" w:evenHBand="0" w:firstRowFirstColumn="0" w:firstRowLastColumn="0" w:lastRowFirstColumn="0" w:lastRowLastColumn="0"/>
+            <w:tcW w:w="1034" w:type="dxa"/>
+            <w:vMerge/>
+          </w:tcPr>
+          <w:p>
+            <w:pPr>
+              <w:pStyle w:val="a3"/>
+              <w:ind w:firstLineChars="0" w:firstLine="0"/>
+              <w:rPr>
+                <w:b w:val="0"/>
+              </w:rPr>
+            </w:pPr>
+          </w:p>
+        </w:tc>
+        <w:tc>
+          <w:tcPr>
+            <w:tcW w:w="3356" w:type="dxa"/>
+            <w:gridSpan w:val="3"/>
+            <w:tcBorders>
+              <w:bottom w:val="single" w:sz="4" w:space="0" w:color="5B9BD5" w:themeColor="accent1"/>
+            </w:tcBorders>
+          </w:tcPr>
+          <w:p>
+            <w:pPr>
+              <w:pStyle w:val="a3"/>
+              <w:ind w:firstLineChars="0" w:firstLine="0"/>
+              <w:cnfStyle w:val="000000000000" w:firstRow="0" w:lastRow="0" w:firstColumn="0" w:lastColumn="0" w:oddVBand="0" w:evenVBand="0" w:oddHBand="0" w:evenHBand="0" w:firstRowFirstColumn="0" w:firstRowLastColumn="0" w:lastRowFirstColumn="0" w:lastRowLastColumn="0"/>
+            </w:pPr>
+            <w:r>
+              <w:t>cre_date*</w:t>
+            </w:r>
+          </w:p>
+        </w:tc>
+        <w:tc>
+          <w:tcPr>
+            <w:tcW w:w="3916" w:type="dxa"/>
+            <w:gridSpan w:val="2"/>
+            <w:tcBorders>
+              <w:bottom w:val="single" w:sz="4" w:space="0" w:color="5B9BD5" w:themeColor="accent1"/>
+            </w:tcBorders>
+          </w:tcPr>
+          <w:p>
+            <w:pPr>
+              <w:pStyle w:val="a3"/>
+              <w:ind w:firstLineChars="0" w:firstLine="0"/>
+              <w:cnfStyle w:val="000000000000" w:firstRow="0" w:lastRow="0" w:firstColumn="0" w:lastColumn="0" w:oddVBand="0" w:evenVBand="0" w:oddHBand="0" w:evenHBand="0" w:firstRowFirstColumn="0" w:firstRowLastColumn="0" w:lastRowFirstColumn="0" w:lastRowLastColumn="0"/>
+              <w:rPr>
+                <w:rFonts w:hint="eastAsia"/>
+              </w:rPr>
+            </w:pPr>
+            <w:r>
+              <w:rPr>
+                <w:rFonts w:hint="eastAsia"/>
+              </w:rPr>
+              <w:t>(string)</w:t>
+            </w:r>
+            <w:r>
+              <w:t xml:space="preserve"> </w:t>
+            </w:r>
+            <w:r>
+              <w:rPr>
+                <w:rFonts w:hint="eastAsia"/>
+              </w:rPr>
+              <w:t>创建</w:t>
+            </w:r>
+            <w:r>
+              <w:t>时间</w:t>
+            </w:r>
+          </w:p>
+        </w:tc>
+      </w:tr>
+      <w:tr>
+        <w:trPr>
+          <w:cnfStyle w:val="000000100000" w:firstRow="0" w:lastRow="0" w:firstColumn="0" w:lastColumn="0" w:oddVBand="0" w:evenVBand="0" w:oddHBand="1" w:evenHBand="0" w:firstRowFirstColumn="0" w:firstRowLastColumn="0" w:lastRowFirstColumn="0" w:lastRowLastColumn="0"/>
+          <w:trHeight w:val="344"/>
+        </w:trPr>
+        <w:tc>
+          <w:tcPr>
+            <w:cnfStyle w:val="001000000000" w:firstRow="0" w:lastRow="0" w:firstColumn="1" w:lastColumn="0" w:oddVBand="0" w:evenVBand="0" w:oddHBand="0" w:evenHBand="0" w:firstRowFirstColumn="0" w:firstRowLastColumn="0" w:lastRowFirstColumn="0" w:lastRowLastColumn="0"/>
+            <w:tcW w:w="1034" w:type="dxa"/>
+            <w:vMerge/>
+          </w:tcPr>
+          <w:p>
+            <w:pPr>
+              <w:pStyle w:val="a3"/>
+              <w:ind w:firstLineChars="0" w:firstLine="0"/>
+              <w:rPr>
+                <w:b w:val="0"/>
+              </w:rPr>
+            </w:pPr>
+          </w:p>
+        </w:tc>
+        <w:tc>
+          <w:tcPr>
+            <w:tcW w:w="3356" w:type="dxa"/>
+            <w:gridSpan w:val="3"/>
+            <w:tcBorders>
+              <w:bottom w:val="single" w:sz="4" w:space="0" w:color="5B9BD5" w:themeColor="accent1"/>
+            </w:tcBorders>
+          </w:tcPr>
+          <w:p>
+            <w:pPr>
+              <w:pStyle w:val="a3"/>
+              <w:ind w:firstLineChars="0" w:firstLine="0"/>
+              <w:cnfStyle w:val="000000100000" w:firstRow="0" w:lastRow="0" w:firstColumn="0" w:lastColumn="0" w:oddVBand="0" w:evenVBand="0" w:oddHBand="1" w:evenHBand="0" w:firstRowFirstColumn="0" w:firstRowLastColumn="0" w:lastRowFirstColumn="0" w:lastRowLastColumn="0"/>
+            </w:pPr>
+            <w:r>
+              <w:t>hit*</w:t>
+            </w:r>
+          </w:p>
+        </w:tc>
+        <w:tc>
+          <w:tcPr>
+            <w:tcW w:w="3916" w:type="dxa"/>
+            <w:gridSpan w:val="2"/>
+            <w:tcBorders>
+              <w:bottom w:val="single" w:sz="4" w:space="0" w:color="5B9BD5" w:themeColor="accent1"/>
+            </w:tcBorders>
+          </w:tcPr>
+          <w:p>
+            <w:pPr>
+              <w:pStyle w:val="a3"/>
+              <w:ind w:firstLineChars="0" w:firstLine="0"/>
+              <w:cnfStyle w:val="000000100000" w:firstRow="0" w:lastRow="0" w:firstColumn="0" w:lastColumn="0" w:oddVBand="0" w:evenVBand="0" w:oddHBand="1" w:evenHBand="0" w:firstRowFirstColumn="0" w:firstRowLastColumn="0" w:lastRowFirstColumn="0" w:lastRowLastColumn="0"/>
+              <w:rPr>
+                <w:rFonts w:hint="eastAsia"/>
+              </w:rPr>
+            </w:pPr>
+            <w:r>
+              <w:rPr>
+                <w:rFonts w:hint="eastAsia"/>
+              </w:rPr>
+              <w:t xml:space="preserve">(int) </w:t>
+            </w:r>
+            <w:r>
+              <w:rPr>
+                <w:rFonts w:hint="eastAsia"/>
+              </w:rPr>
+              <w:t>点赞次数</w:t>
+            </w:r>
+          </w:p>
+        </w:tc>
+      </w:tr>
+      <w:tr>
+        <w:trPr>
+          <w:trHeight w:val="197"/>
+        </w:trPr>
+        <w:tc>
+          <w:tcPr>
+            <w:cnfStyle w:val="001000000000" w:firstRow="0" w:lastRow="0" w:firstColumn="1" w:lastColumn="0" w:oddVBand="0" w:evenVBand="0" w:oddHBand="0" w:evenHBand="0" w:firstRowFirstColumn="0" w:firstRowLastColumn="0" w:lastRowFirstColumn="0" w:lastRowLastColumn="0"/>
+            <w:tcW w:w="1034" w:type="dxa"/>
+            <w:vMerge/>
+          </w:tcPr>
+          <w:p>
+            <w:pPr>
+              <w:pStyle w:val="a3"/>
+              <w:ind w:firstLineChars="0" w:firstLine="0"/>
+              <w:rPr>
+                <w:b w:val="0"/>
+              </w:rPr>
+            </w:pPr>
+          </w:p>
+        </w:tc>
+        <w:tc>
+          <w:tcPr>
+            <w:tcW w:w="3356" w:type="dxa"/>
+            <w:gridSpan w:val="3"/>
+            <w:tcBorders>
+              <w:top w:val="single" w:sz="4" w:space="0" w:color="5B9BD5" w:themeColor="accent1"/>
+            </w:tcBorders>
+          </w:tcPr>
+          <w:p>
+            <w:pPr>
+              <w:cnfStyle w:val="000000000000" w:firstRow="0" w:lastRow="0" w:firstColumn="0" w:lastColumn="0" w:oddVBand="0" w:evenVBand="0" w:oddHBand="0" w:evenHBand="0" w:firstRowFirstColumn="0" w:firstRowLastColumn="0" w:lastRowFirstColumn="0" w:lastRowLastColumn="0"/>
+            </w:pPr>
+            <w:r>
+              <w:t>m_name</w:t>
+            </w:r>
+          </w:p>
+        </w:tc>
+        <w:tc>
+          <w:tcPr>
+            <w:tcW w:w="3916" w:type="dxa"/>
+            <w:gridSpan w:val="2"/>
+            <w:tcBorders>
+              <w:top w:val="single" w:sz="4" w:space="0" w:color="5B9BD5" w:themeColor="accent1"/>
+              <w:bottom w:val="single" w:sz="4" w:space="0" w:color="5B9BD5" w:themeColor="accent1"/>
+            </w:tcBorders>
+          </w:tcPr>
+          <w:p>
+            <w:pPr>
+              <w:cnfStyle w:val="000000000000" w:firstRow="0" w:lastRow="0" w:firstColumn="0" w:lastColumn="0" w:oddVBand="0" w:evenVBand="0" w:oddHBand="0" w:evenHBand="0" w:firstRowFirstColumn="0" w:firstRowLastColumn="0" w:lastRowFirstColumn="0" w:lastRowLastColumn="0"/>
+              <w:rPr>
+                <w:rFonts w:hint="eastAsia"/>
+              </w:rPr>
+            </w:pPr>
+            <w:r>
+              <w:t xml:space="preserve">(string) </w:t>
+            </w:r>
+            <w:r>
+              <w:rPr>
+                <w:rFonts w:hint="eastAsia"/>
+              </w:rPr>
+              <w:t>美甲师昵称</w:t>
+            </w:r>
+          </w:p>
+        </w:tc>
+      </w:tr>
+      <w:tr>
+        <w:trPr>
+          <w:cnfStyle w:val="000000100000" w:firstRow="0" w:lastRow="0" w:firstColumn="0" w:lastColumn="0" w:oddVBand="0" w:evenVBand="0" w:oddHBand="1" w:evenHBand="0" w:firstRowFirstColumn="0" w:firstRowLastColumn="0" w:lastRowFirstColumn="0" w:lastRowLastColumn="0"/>
+          <w:trHeight w:val="204"/>
+        </w:trPr>
+        <w:tc>
+          <w:tcPr>
+            <w:cnfStyle w:val="001000000000" w:firstRow="0" w:lastRow="0" w:firstColumn="1" w:lastColumn="0" w:oddVBand="0" w:evenVBand="0" w:oddHBand="0" w:evenHBand="0" w:firstRowFirstColumn="0" w:firstRowLastColumn="0" w:lastRowFirstColumn="0" w:lastRowLastColumn="0"/>
+            <w:tcW w:w="1034" w:type="dxa"/>
+            <w:vMerge/>
+          </w:tcPr>
+          <w:p>
+            <w:pPr>
+              <w:pStyle w:val="a3"/>
+              <w:ind w:firstLineChars="0" w:firstLine="0"/>
+              <w:rPr>
+                <w:b w:val="0"/>
+              </w:rPr>
+            </w:pPr>
+          </w:p>
+        </w:tc>
+        <w:tc>
+          <w:tcPr>
+            <w:tcW w:w="3356" w:type="dxa"/>
+            <w:gridSpan w:val="3"/>
+            <w:tcBorders>
+              <w:top w:val="single" w:sz="4" w:space="0" w:color="5B9BD5" w:themeColor="accent1"/>
+              <w:bottom w:val="single" w:sz="4" w:space="0" w:color="5B9BD5" w:themeColor="accent1"/>
+            </w:tcBorders>
+          </w:tcPr>
+          <w:p>
+            <w:pPr>
+              <w:cnfStyle w:val="000000100000" w:firstRow="0" w:lastRow="0" w:firstColumn="0" w:lastColumn="0" w:oddVBand="0" w:evenVBand="0" w:oddHBand="1" w:evenHBand="0" w:firstRowFirstColumn="0" w:firstRowLastColumn="0" w:lastRowFirstColumn="0" w:lastRowLastColumn="0"/>
+            </w:pPr>
+          </w:p>
+        </w:tc>
+        <w:tc>
+          <w:tcPr>
+            <w:tcW w:w="3916" w:type="dxa"/>
+            <w:gridSpan w:val="2"/>
+            <w:tcBorders>
+              <w:top w:val="single" w:sz="4" w:space="0" w:color="5B9BD5" w:themeColor="accent1"/>
+              <w:bottom w:val="single" w:sz="4" w:space="0" w:color="5B9BD5" w:themeColor="accent1"/>
+            </w:tcBorders>
+          </w:tcPr>
+          <w:p>
+            <w:pPr>
+              <w:pStyle w:val="a3"/>
+              <w:ind w:firstLineChars="0" w:firstLine="0"/>
+              <w:cnfStyle w:val="000000100000" w:firstRow="0" w:lastRow="0" w:firstColumn="0" w:lastColumn="0" w:oddVBand="0" w:evenVBand="0" w:oddHBand="1" w:evenHBand="0" w:firstRowFirstColumn="0" w:firstRowLastColumn="0" w:lastRowFirstColumn="0" w:lastRowLastColumn="0"/>
+            </w:pPr>
+          </w:p>
+        </w:tc>
+      </w:tr>
+      <w:tr>
+        <w:trPr>
+          <w:trHeight w:val="197"/>
+        </w:trPr>
+        <w:tc>
+          <w:tcPr>
+            <w:cnfStyle w:val="001000000000" w:firstRow="0" w:lastRow="0" w:firstColumn="1" w:lastColumn="0" w:oddVBand="0" w:evenVBand="0" w:oddHBand="0" w:evenHBand="0" w:firstRowFirstColumn="0" w:firstRowLastColumn="0" w:lastRowFirstColumn="0" w:lastRowLastColumn="0"/>
+            <w:tcW w:w="1034" w:type="dxa"/>
+            <w:vMerge/>
+          </w:tcPr>
+          <w:p>
+            <w:pPr>
+              <w:pStyle w:val="a3"/>
+              <w:ind w:firstLineChars="0" w:firstLine="0"/>
+              <w:rPr>
+                <w:b w:val="0"/>
+              </w:rPr>
+            </w:pPr>
+          </w:p>
+        </w:tc>
+        <w:tc>
+          <w:tcPr>
+            <w:tcW w:w="3356" w:type="dxa"/>
+            <w:gridSpan w:val="3"/>
+            <w:tcBorders>
+              <w:top w:val="single" w:sz="4" w:space="0" w:color="5B9BD5" w:themeColor="accent1"/>
+            </w:tcBorders>
+          </w:tcPr>
+          <w:p>
+            <w:pPr>
+              <w:cnfStyle w:val="000000000000" w:firstRow="0" w:lastRow="0" w:firstColumn="0" w:lastColumn="0" w:oddVBand="0" w:evenVBand="0" w:oddHBand="0" w:evenHBand="0" w:firstRowFirstColumn="0" w:firstRowLastColumn="0" w:lastRowFirstColumn="0" w:lastRowLastColumn="0"/>
+            </w:pPr>
+          </w:p>
+        </w:tc>
+        <w:tc>
+          <w:tcPr>
+            <w:tcW w:w="3916" w:type="dxa"/>
+            <w:gridSpan w:val="2"/>
+            <w:tcBorders>
+              <w:top w:val="single" w:sz="4" w:space="0" w:color="5B9BD5" w:themeColor="accent1"/>
+            </w:tcBorders>
+          </w:tcPr>
+          <w:p>
+            <w:pPr>
+              <w:pStyle w:val="a3"/>
+              <w:ind w:firstLineChars="0" w:firstLine="0"/>
+              <w:cnfStyle w:val="000000000000" w:firstRow="0" w:lastRow="0" w:firstColumn="0" w:lastColumn="0" w:oddVBand="0" w:evenVBand="0" w:oddHBand="0" w:evenHBand="0" w:firstRowFirstColumn="0" w:firstRowLastColumn="0" w:lastRowFirstColumn="0" w:lastRowLastColumn="0"/>
+            </w:pPr>
+            <w:r>
+              <w:t>“</w:t>
+            </w:r>
+          </w:p>
+        </w:tc>
+      </w:tr>
+    </w:tbl>
+    <w:p/>
+    <w:p/>
+    <w:p/>
+    <w:p>
+      <w:pPr>
+        <w:rPr>
+          <w:rFonts w:hint="eastAsia"/>
+        </w:rPr>
+      </w:pPr>
+    </w:p>
     <w:p>
       <w:pPr>
         <w:pStyle w:val="2"/>
@@ -7386,19 +10453,936 @@
         <w:rPr>
           <w:rFonts w:hint="eastAsia"/>
         </w:rPr>
-        <w:t>预约</w:t>
+        <w:t>产品图片</w:t>
       </w:r>
+    </w:p>
+    <w:p/>
+    <w:tbl>
+      <w:tblPr>
+        <w:tblStyle w:val="30"/>
+        <w:tblW w:w="0" w:type="auto"/>
+        <w:tblLook w:val="04A0" w:firstRow="1" w:lastRow="0" w:firstColumn="1" w:lastColumn="0" w:noHBand="0" w:noVBand="1"/>
+      </w:tblPr>
+      <w:tblGrid>
+        <w:gridCol w:w="1034"/>
+        <w:gridCol w:w="1234"/>
+        <w:gridCol w:w="851"/>
+        <w:gridCol w:w="1271"/>
+        <w:gridCol w:w="1706"/>
+        <w:gridCol w:w="2210"/>
+      </w:tblGrid>
+      <w:tr>
+        <w:trPr>
+          <w:cnfStyle w:val="100000000000" w:firstRow="1" w:lastRow="0" w:firstColumn="0" w:lastColumn="0" w:oddVBand="0" w:evenVBand="0" w:oddHBand="0" w:evenHBand="0" w:firstRowFirstColumn="0" w:firstRowLastColumn="0" w:lastRowFirstColumn="0" w:lastRowLastColumn="0"/>
+        </w:trPr>
+        <w:tc>
+          <w:tcPr>
+            <w:cnfStyle w:val="001000000100" w:firstRow="0" w:lastRow="0" w:firstColumn="1" w:lastColumn="0" w:oddVBand="0" w:evenVBand="0" w:oddHBand="0" w:evenHBand="0" w:firstRowFirstColumn="1" w:firstRowLastColumn="0" w:lastRowFirstColumn="0" w:lastRowLastColumn="0"/>
+            <w:tcW w:w="1034" w:type="dxa"/>
+          </w:tcPr>
+          <w:p>
+            <w:pPr>
+              <w:rPr>
+                <w:b w:val="0"/>
+              </w:rPr>
+            </w:pPr>
+            <w:r>
+              <w:rPr>
+                <w:rFonts w:hint="eastAsia"/>
+                <w:b w:val="0"/>
+              </w:rPr>
+              <w:t>接口名</w:t>
+            </w:r>
+          </w:p>
+        </w:tc>
+        <w:tc>
+          <w:tcPr>
+            <w:tcW w:w="7272" w:type="dxa"/>
+            <w:gridSpan w:val="5"/>
+          </w:tcPr>
+          <w:p>
+            <w:pPr>
+              <w:pStyle w:val="a3"/>
+              <w:ind w:firstLineChars="0" w:firstLine="0"/>
+              <w:cnfStyle w:val="100000000000" w:firstRow="1" w:lastRow="0" w:firstColumn="0" w:lastColumn="0" w:oddVBand="0" w:evenVBand="0" w:oddHBand="0" w:evenHBand="0" w:firstRowFirstColumn="0" w:firstRowLastColumn="0" w:lastRowFirstColumn="0" w:lastRowLastColumn="0"/>
+              <w:rPr>
+                <w:b w:val="0"/>
+              </w:rPr>
+            </w:pPr>
+            <w:r>
+              <w:rPr>
+                <w:rFonts w:hint="eastAsia"/>
+                <w:b w:val="0"/>
+              </w:rPr>
+              <w:t xml:space="preserve">product </w:t>
+            </w:r>
+            <w:r>
+              <w:rPr>
+                <w:b w:val="0"/>
+              </w:rPr>
+              <w:t>images</w:t>
+            </w:r>
+          </w:p>
+        </w:tc>
+      </w:tr>
+      <w:tr>
+        <w:trPr>
+          <w:cnfStyle w:val="000000100000" w:firstRow="0" w:lastRow="0" w:firstColumn="0" w:lastColumn="0" w:oddVBand="0" w:evenVBand="0" w:oddHBand="1" w:evenHBand="0" w:firstRowFirstColumn="0" w:firstRowLastColumn="0" w:lastRowFirstColumn="0" w:lastRowLastColumn="0"/>
+        </w:trPr>
+        <w:tc>
+          <w:tcPr>
+            <w:cnfStyle w:val="001000000000" w:firstRow="0" w:lastRow="0" w:firstColumn="1" w:lastColumn="0" w:oddVBand="0" w:evenVBand="0" w:oddHBand="0" w:evenHBand="0" w:firstRowFirstColumn="0" w:firstRowLastColumn="0" w:lastRowFirstColumn="0" w:lastRowLastColumn="0"/>
+            <w:tcW w:w="1034" w:type="dxa"/>
+          </w:tcPr>
+          <w:p>
+            <w:pPr>
+              <w:pStyle w:val="a3"/>
+              <w:ind w:firstLineChars="0" w:firstLine="0"/>
+              <w:rPr>
+                <w:b w:val="0"/>
+              </w:rPr>
+            </w:pPr>
+            <w:r>
+              <w:rPr>
+                <w:rFonts w:hint="eastAsia"/>
+                <w:b w:val="0"/>
+              </w:rPr>
+              <w:t>描述</w:t>
+            </w:r>
+          </w:p>
+        </w:tc>
+        <w:tc>
+          <w:tcPr>
+            <w:tcW w:w="7272" w:type="dxa"/>
+            <w:gridSpan w:val="5"/>
+          </w:tcPr>
+          <w:p>
+            <w:pPr>
+              <w:pStyle w:val="a3"/>
+              <w:ind w:firstLineChars="0" w:firstLine="0"/>
+              <w:cnfStyle w:val="000000100000" w:firstRow="0" w:lastRow="0" w:firstColumn="0" w:lastColumn="0" w:oddVBand="0" w:evenVBand="0" w:oddHBand="1" w:evenHBand="0" w:firstRowFirstColumn="0" w:firstRowLastColumn="0" w:lastRowFirstColumn="0" w:lastRowLastColumn="0"/>
+            </w:pPr>
+            <w:r>
+              <w:rPr>
+                <w:rFonts w:hint="eastAsia"/>
+              </w:rPr>
+              <w:t>获取产品</w:t>
+            </w:r>
+            <w:r>
+              <w:t>信息</w:t>
+            </w:r>
+          </w:p>
+        </w:tc>
+      </w:tr>
+      <w:tr>
+        <w:tc>
+          <w:tcPr>
+            <w:cnfStyle w:val="001000000000" w:firstRow="0" w:lastRow="0" w:firstColumn="1" w:lastColumn="0" w:oddVBand="0" w:evenVBand="0" w:oddHBand="0" w:evenHBand="0" w:firstRowFirstColumn="0" w:firstRowLastColumn="0" w:lastRowFirstColumn="0" w:lastRowLastColumn="0"/>
+            <w:tcW w:w="1034" w:type="dxa"/>
+          </w:tcPr>
+          <w:p>
+            <w:pPr>
+              <w:pStyle w:val="a3"/>
+              <w:ind w:firstLineChars="0" w:firstLine="0"/>
+              <w:rPr>
+                <w:b w:val="0"/>
+              </w:rPr>
+            </w:pPr>
+            <w:r>
+              <w:rPr>
+                <w:rFonts w:hint="eastAsia"/>
+                <w:b w:val="0"/>
+              </w:rPr>
+              <w:t>请求</w:t>
+            </w:r>
+          </w:p>
+        </w:tc>
+        <w:tc>
+          <w:tcPr>
+            <w:tcW w:w="7272" w:type="dxa"/>
+            <w:gridSpan w:val="5"/>
+          </w:tcPr>
+          <w:p>
+            <w:pPr>
+              <w:pStyle w:val="a3"/>
+              <w:ind w:firstLineChars="0" w:firstLine="0"/>
+              <w:cnfStyle w:val="000000000000" w:firstRow="0" w:lastRow="0" w:firstColumn="0" w:lastColumn="0" w:oddVBand="0" w:evenVBand="0" w:oddHBand="0" w:evenHBand="0" w:firstRowFirstColumn="0" w:firstRowLastColumn="0" w:lastRowFirstColumn="0" w:lastRowLastColumn="0"/>
+            </w:pPr>
+            <w:r>
+              <w:t>GET</w:t>
+            </w:r>
+          </w:p>
+        </w:tc>
+      </w:tr>
+      <w:tr>
+        <w:trPr>
+          <w:cnfStyle w:val="000000100000" w:firstRow="0" w:lastRow="0" w:firstColumn="0" w:lastColumn="0" w:oddVBand="0" w:evenVBand="0" w:oddHBand="1" w:evenHBand="0" w:firstRowFirstColumn="0" w:firstRowLastColumn="0" w:lastRowFirstColumn="0" w:lastRowLastColumn="0"/>
+        </w:trPr>
+        <w:tc>
+          <w:tcPr>
+            <w:cnfStyle w:val="001000000000" w:firstRow="0" w:lastRow="0" w:firstColumn="1" w:lastColumn="0" w:oddVBand="0" w:evenVBand="0" w:oddHBand="0" w:evenHBand="0" w:firstRowFirstColumn="0" w:firstRowLastColumn="0" w:lastRowFirstColumn="0" w:lastRowLastColumn="0"/>
+            <w:tcW w:w="1034" w:type="dxa"/>
+          </w:tcPr>
+          <w:p>
+            <w:pPr>
+              <w:pStyle w:val="a3"/>
+              <w:ind w:firstLineChars="0" w:firstLine="0"/>
+              <w:rPr>
+                <w:b w:val="0"/>
+              </w:rPr>
+            </w:pPr>
+            <w:r>
+              <w:rPr>
+                <w:rFonts w:hint="eastAsia"/>
+                <w:b w:val="0"/>
+              </w:rPr>
+              <w:t>URL</w:t>
+            </w:r>
+          </w:p>
+        </w:tc>
+        <w:tc>
+          <w:tcPr>
+            <w:tcW w:w="7272" w:type="dxa"/>
+            <w:gridSpan w:val="5"/>
+          </w:tcPr>
+          <w:p>
+            <w:pPr>
+              <w:pStyle w:val="a3"/>
+              <w:ind w:firstLineChars="0" w:firstLine="0"/>
+              <w:cnfStyle w:val="000000100000" w:firstRow="0" w:lastRow="0" w:firstColumn="0" w:lastColumn="0" w:oddVBand="0" w:evenVBand="0" w:oddHBand="1" w:evenHBand="0" w:firstRowFirstColumn="0" w:firstRowLastColumn="0" w:lastRowFirstColumn="0" w:lastRowLastColumn="0"/>
+              <w:rPr>
+                <w:rFonts w:hint="eastAsia"/>
+              </w:rPr>
+            </w:pPr>
+            <w:r>
+              <w:t>http://ec2-54-169-66-69.ap-southeast1.compute.amazonaws.com/</w:t>
+            </w:r>
+            <w:r>
+              <w:t xml:space="preserve"> nail_care_svr/index.php</w:t>
+            </w:r>
+            <w:r>
+              <w:rPr>
+                <w:rFonts w:hint="eastAsia"/>
+              </w:rPr>
+              <w:t>/</w:t>
+            </w:r>
+            <w:r>
+              <w:t>product/get_product_</w:t>
+            </w:r>
+            <w:r>
+              <w:t>images</w:t>
+            </w:r>
+            <w:r>
+              <w:rPr>
+                <w:rFonts w:hint="eastAsia"/>
+              </w:rPr>
+              <w:t>/$</w:t>
+            </w:r>
+            <w:r>
+              <w:t>product_id</w:t>
+            </w:r>
+          </w:p>
+        </w:tc>
+      </w:tr>
+      <w:tr>
+        <w:tc>
+          <w:tcPr>
+            <w:cnfStyle w:val="001000000000" w:firstRow="0" w:lastRow="0" w:firstColumn="1" w:lastColumn="0" w:oddVBand="0" w:evenVBand="0" w:oddHBand="0" w:evenHBand="0" w:firstRowFirstColumn="0" w:firstRowLastColumn="0" w:lastRowFirstColumn="0" w:lastRowLastColumn="0"/>
+            <w:tcW w:w="1034" w:type="dxa"/>
+          </w:tcPr>
+          <w:p>
+            <w:pPr>
+              <w:pStyle w:val="a3"/>
+              <w:ind w:firstLineChars="0" w:firstLine="0"/>
+              <w:rPr>
+                <w:rFonts w:hint="eastAsia"/>
+                <w:b w:val="0"/>
+              </w:rPr>
+            </w:pPr>
+            <w:r>
+              <w:rPr>
+                <w:rFonts w:hint="eastAsia"/>
+                <w:b w:val="0"/>
+              </w:rPr>
+              <w:t>测试样例</w:t>
+            </w:r>
+          </w:p>
+        </w:tc>
+        <w:tc>
+          <w:tcPr>
+            <w:tcW w:w="7272" w:type="dxa"/>
+            <w:gridSpan w:val="5"/>
+          </w:tcPr>
+          <w:p>
+            <w:pPr>
+              <w:pStyle w:val="a3"/>
+              <w:ind w:firstLineChars="0" w:firstLine="0"/>
+              <w:cnfStyle w:val="000000000000" w:firstRow="0" w:lastRow="0" w:firstColumn="0" w:lastColumn="0" w:oddVBand="0" w:evenVBand="0" w:oddHBand="0" w:evenHBand="0" w:firstRowFirstColumn="0" w:firstRowLastColumn="0" w:lastRowFirstColumn="0" w:lastRowLastColumn="0"/>
+            </w:pPr>
+            <w:r>
+              <w:t>http://ec2-54-169-66-69.ap-southeast1.compute.amazonaws.com/</w:t>
+            </w:r>
+            <w:r>
+              <w:t xml:space="preserve"> nail_care_svr/index.php</w:t>
+            </w:r>
+            <w:r>
+              <w:rPr>
+                <w:rFonts w:hint="eastAsia"/>
+              </w:rPr>
+              <w:t>/</w:t>
+            </w:r>
+            <w:r>
+              <w:t>product/ get_product_</w:t>
+            </w:r>
+            <w:r>
+              <w:t>images</w:t>
+            </w:r>
+            <w:r>
+              <w:rPr>
+                <w:rFonts w:hint="eastAsia"/>
+              </w:rPr>
+              <w:t>/</w:t>
+            </w:r>
+            <w:r>
+              <w:t>3</w:t>
+            </w:r>
+          </w:p>
+        </w:tc>
+      </w:tr>
+      <w:tr>
+        <w:trPr>
+          <w:cnfStyle w:val="000000100000" w:firstRow="0" w:lastRow="0" w:firstColumn="0" w:lastColumn="0" w:oddVBand="0" w:evenVBand="0" w:oddHBand="1" w:evenHBand="0" w:firstRowFirstColumn="0" w:firstRowLastColumn="0" w:lastRowFirstColumn="0" w:lastRowLastColumn="0"/>
+        </w:trPr>
+        <w:tc>
+          <w:tcPr>
+            <w:cnfStyle w:val="001000000000" w:firstRow="0" w:lastRow="0" w:firstColumn="1" w:lastColumn="0" w:oddVBand="0" w:evenVBand="0" w:oddHBand="0" w:evenHBand="0" w:firstRowFirstColumn="0" w:firstRowLastColumn="0" w:lastRowFirstColumn="0" w:lastRowLastColumn="0"/>
+            <w:tcW w:w="1034" w:type="dxa"/>
+            <w:vMerge w:val="restart"/>
+          </w:tcPr>
+          <w:p>
+            <w:pPr>
+              <w:pStyle w:val="a3"/>
+              <w:ind w:firstLineChars="0" w:firstLine="0"/>
+              <w:rPr>
+                <w:b w:val="0"/>
+              </w:rPr>
+            </w:pPr>
+            <w:r>
+              <w:rPr>
+                <w:rFonts w:hint="eastAsia"/>
+                <w:b w:val="0"/>
+              </w:rPr>
+              <w:t>参数</w:t>
+            </w:r>
+          </w:p>
+        </w:tc>
+        <w:tc>
+          <w:tcPr>
+            <w:tcW w:w="1234" w:type="dxa"/>
+            <w:tcBorders>
+              <w:right w:val="single" w:sz="4" w:space="0" w:color="5B9BD5" w:themeColor="accent1"/>
+            </w:tcBorders>
+          </w:tcPr>
+          <w:p>
+            <w:pPr>
+              <w:pStyle w:val="a3"/>
+              <w:ind w:firstLineChars="0" w:firstLine="0"/>
+              <w:cnfStyle w:val="000000100000" w:firstRow="0" w:lastRow="0" w:firstColumn="0" w:lastColumn="0" w:oddVBand="0" w:evenVBand="0" w:oddHBand="1" w:evenHBand="0" w:firstRowFirstColumn="0" w:firstRowLastColumn="0" w:lastRowFirstColumn="0" w:lastRowLastColumn="0"/>
+              <w:rPr>
+                <w:b/>
+              </w:rPr>
+            </w:pPr>
+            <w:r>
+              <w:rPr>
+                <w:rFonts w:hint="eastAsia"/>
+                <w:b/>
+              </w:rPr>
+              <w:t>名称</w:t>
+            </w:r>
+          </w:p>
+        </w:tc>
+        <w:tc>
+          <w:tcPr>
+            <w:tcW w:w="851" w:type="dxa"/>
+            <w:tcBorders>
+              <w:left w:val="single" w:sz="4" w:space="0" w:color="5B9BD5" w:themeColor="accent1"/>
+            </w:tcBorders>
+          </w:tcPr>
+          <w:p>
+            <w:pPr>
+              <w:pStyle w:val="a3"/>
+              <w:ind w:firstLineChars="0" w:firstLine="0"/>
+              <w:cnfStyle w:val="000000100000" w:firstRow="0" w:lastRow="0" w:firstColumn="0" w:lastColumn="0" w:oddVBand="0" w:evenVBand="0" w:oddHBand="1" w:evenHBand="0" w:firstRowFirstColumn="0" w:firstRowLastColumn="0" w:lastRowFirstColumn="0" w:lastRowLastColumn="0"/>
+              <w:rPr>
+                <w:b/>
+              </w:rPr>
+            </w:pPr>
+            <w:r>
+              <w:rPr>
+                <w:rFonts w:hint="eastAsia"/>
+                <w:b/>
+              </w:rPr>
+              <w:t>类型</w:t>
+            </w:r>
+          </w:p>
+        </w:tc>
+        <w:tc>
+          <w:tcPr>
+            <w:tcW w:w="2977" w:type="dxa"/>
+            <w:gridSpan w:val="2"/>
+          </w:tcPr>
+          <w:p>
+            <w:pPr>
+              <w:pStyle w:val="a3"/>
+              <w:ind w:firstLineChars="0" w:firstLine="0"/>
+              <w:cnfStyle w:val="000000100000" w:firstRow="0" w:lastRow="0" w:firstColumn="0" w:lastColumn="0" w:oddVBand="0" w:evenVBand="0" w:oddHBand="1" w:evenHBand="0" w:firstRowFirstColumn="0" w:firstRowLastColumn="0" w:lastRowFirstColumn="0" w:lastRowLastColumn="0"/>
+              <w:rPr>
+                <w:b/>
+              </w:rPr>
+            </w:pPr>
+            <w:r>
+              <w:rPr>
+                <w:rFonts w:hint="eastAsia"/>
+                <w:b/>
+              </w:rPr>
+              <w:t>描述</w:t>
+            </w:r>
+          </w:p>
+        </w:tc>
+        <w:tc>
+          <w:tcPr>
+            <w:tcW w:w="2210" w:type="dxa"/>
+          </w:tcPr>
+          <w:p>
+            <w:pPr>
+              <w:pStyle w:val="a3"/>
+              <w:ind w:firstLineChars="0" w:firstLine="0"/>
+              <w:cnfStyle w:val="000000100000" w:firstRow="0" w:lastRow="0" w:firstColumn="0" w:lastColumn="0" w:oddVBand="0" w:evenVBand="0" w:oddHBand="1" w:evenHBand="0" w:firstRowFirstColumn="0" w:firstRowLastColumn="0" w:lastRowFirstColumn="0" w:lastRowLastColumn="0"/>
+              <w:rPr>
+                <w:b/>
+              </w:rPr>
+            </w:pPr>
+            <w:r>
+              <w:rPr>
+                <w:rFonts w:hint="eastAsia"/>
+                <w:b/>
+              </w:rPr>
+              <w:t>约束</w:t>
+            </w:r>
+          </w:p>
+        </w:tc>
+      </w:tr>
+      <w:tr>
+        <w:tc>
+          <w:tcPr>
+            <w:cnfStyle w:val="001000000000" w:firstRow="0" w:lastRow="0" w:firstColumn="1" w:lastColumn="0" w:oddVBand="0" w:evenVBand="0" w:oddHBand="0" w:evenHBand="0" w:firstRowFirstColumn="0" w:firstRowLastColumn="0" w:lastRowFirstColumn="0" w:lastRowLastColumn="0"/>
+            <w:tcW w:w="1034" w:type="dxa"/>
+            <w:vMerge/>
+          </w:tcPr>
+          <w:p>
+            <w:pPr>
+              <w:pStyle w:val="a3"/>
+              <w:ind w:firstLineChars="0" w:firstLine="0"/>
+              <w:rPr>
+                <w:b w:val="0"/>
+              </w:rPr>
+            </w:pPr>
+          </w:p>
+        </w:tc>
+        <w:tc>
+          <w:tcPr>
+            <w:tcW w:w="1234" w:type="dxa"/>
+            <w:tcBorders>
+              <w:right w:val="single" w:sz="4" w:space="0" w:color="5B9BD5" w:themeColor="accent1"/>
+            </w:tcBorders>
+          </w:tcPr>
+          <w:p>
+            <w:pPr>
+              <w:pStyle w:val="a3"/>
+              <w:ind w:firstLineChars="0" w:firstLine="0"/>
+              <w:cnfStyle w:val="000000000000" w:firstRow="0" w:lastRow="0" w:firstColumn="0" w:lastColumn="0" w:oddVBand="0" w:evenVBand="0" w:oddHBand="0" w:evenHBand="0" w:firstRowFirstColumn="0" w:firstRowLastColumn="0" w:lastRowFirstColumn="0" w:lastRowLastColumn="0"/>
+            </w:pPr>
+            <w:r>
+              <w:t>Product_id</w:t>
+            </w:r>
+          </w:p>
+        </w:tc>
+        <w:tc>
+          <w:tcPr>
+            <w:tcW w:w="851" w:type="dxa"/>
+            <w:tcBorders>
+              <w:left w:val="single" w:sz="4" w:space="0" w:color="5B9BD5" w:themeColor="accent1"/>
+            </w:tcBorders>
+          </w:tcPr>
+          <w:p>
+            <w:pPr>
+              <w:pStyle w:val="a3"/>
+              <w:ind w:firstLineChars="0" w:firstLine="0"/>
+              <w:cnfStyle w:val="000000000000" w:firstRow="0" w:lastRow="0" w:firstColumn="0" w:lastColumn="0" w:oddVBand="0" w:evenVBand="0" w:oddHBand="0" w:evenHBand="0" w:firstRowFirstColumn="0" w:firstRowLastColumn="0" w:lastRowFirstColumn="0" w:lastRowLastColumn="0"/>
+            </w:pPr>
+            <w:r>
+              <w:t>int</w:t>
+            </w:r>
+          </w:p>
+        </w:tc>
+        <w:tc>
+          <w:tcPr>
+            <w:tcW w:w="2977" w:type="dxa"/>
+            <w:gridSpan w:val="2"/>
+          </w:tcPr>
+          <w:p>
+            <w:pPr>
+              <w:pStyle w:val="a3"/>
+              <w:ind w:firstLineChars="0" w:firstLine="0"/>
+              <w:cnfStyle w:val="000000000000" w:firstRow="0" w:lastRow="0" w:firstColumn="0" w:lastColumn="0" w:oddVBand="0" w:evenVBand="0" w:oddHBand="0" w:evenHBand="0" w:firstRowFirstColumn="0" w:firstRowLastColumn="0" w:lastRowFirstColumn="0" w:lastRowLastColumn="0"/>
+              <w:rPr>
+                <w:rFonts w:hint="eastAsia"/>
+              </w:rPr>
+            </w:pPr>
+            <w:r>
+              <w:rPr>
+                <w:rFonts w:hint="eastAsia"/>
+              </w:rPr>
+              <w:t>产品</w:t>
+            </w:r>
+            <w:r>
+              <w:t>id</w:t>
+            </w:r>
+            <w:r>
+              <w:rPr>
+                <w:rFonts w:hint="eastAsia"/>
+              </w:rPr>
+              <w:t>（</w:t>
+            </w:r>
+            <w:r>
+              <w:t>默认：</w:t>
+            </w:r>
+            <w:r>
+              <w:rPr>
+                <w:rFonts w:hint="eastAsia"/>
+              </w:rPr>
+              <w:t>0</w:t>
+            </w:r>
+            <w:r>
+              <w:rPr>
+                <w:rFonts w:hint="eastAsia"/>
+              </w:rPr>
+              <w:t>）</w:t>
+            </w:r>
+          </w:p>
+        </w:tc>
+        <w:tc>
+          <w:tcPr>
+            <w:tcW w:w="2210" w:type="dxa"/>
+          </w:tcPr>
+          <w:p>
+            <w:pPr>
+              <w:pStyle w:val="a3"/>
+              <w:ind w:firstLineChars="0" w:firstLine="0"/>
+              <w:cnfStyle w:val="000000000000" w:firstRow="0" w:lastRow="0" w:firstColumn="0" w:lastColumn="0" w:oddVBand="0" w:evenVBand="0" w:oddHBand="0" w:evenHBand="0" w:firstRowFirstColumn="0" w:firstRowLastColumn="0" w:lastRowFirstColumn="0" w:lastRowLastColumn="0"/>
+            </w:pPr>
+            <w:r>
+              <w:rPr>
+                <w:rFonts w:hint="eastAsia"/>
+              </w:rPr>
+              <w:t>数字</w:t>
+            </w:r>
+          </w:p>
+        </w:tc>
+      </w:tr>
+      <w:tr>
+        <w:trPr>
+          <w:cnfStyle w:val="000000100000" w:firstRow="0" w:lastRow="0" w:firstColumn="0" w:lastColumn="0" w:oddVBand="0" w:evenVBand="0" w:oddHBand="1" w:evenHBand="0" w:firstRowFirstColumn="0" w:firstRowLastColumn="0" w:lastRowFirstColumn="0" w:lastRowLastColumn="0"/>
+        </w:trPr>
+        <w:tc>
+          <w:tcPr>
+            <w:cnfStyle w:val="001000000000" w:firstRow="0" w:lastRow="0" w:firstColumn="1" w:lastColumn="0" w:oddVBand="0" w:evenVBand="0" w:oddHBand="0" w:evenHBand="0" w:firstRowFirstColumn="0" w:firstRowLastColumn="0" w:lastRowFirstColumn="0" w:lastRowLastColumn="0"/>
+            <w:tcW w:w="1034" w:type="dxa"/>
+          </w:tcPr>
+          <w:p>
+            <w:pPr>
+              <w:pStyle w:val="a3"/>
+              <w:ind w:firstLineChars="0" w:firstLine="0"/>
+              <w:rPr>
+                <w:b w:val="0"/>
+              </w:rPr>
+            </w:pPr>
+          </w:p>
+        </w:tc>
+        <w:tc>
+          <w:tcPr>
+            <w:tcW w:w="1234" w:type="dxa"/>
+            <w:tcBorders>
+              <w:right w:val="single" w:sz="4" w:space="0" w:color="5B9BD5" w:themeColor="accent1"/>
+            </w:tcBorders>
+          </w:tcPr>
+          <w:p>
+            <w:pPr>
+              <w:pStyle w:val="a3"/>
+              <w:ind w:firstLineChars="0" w:firstLine="0"/>
+              <w:cnfStyle w:val="000000100000" w:firstRow="0" w:lastRow="0" w:firstColumn="0" w:lastColumn="0" w:oddVBand="0" w:evenVBand="0" w:oddHBand="1" w:evenHBand="0" w:firstRowFirstColumn="0" w:firstRowLastColumn="0" w:lastRowFirstColumn="0" w:lastRowLastColumn="0"/>
+            </w:pPr>
+          </w:p>
+        </w:tc>
+        <w:tc>
+          <w:tcPr>
+            <w:tcW w:w="851" w:type="dxa"/>
+            <w:tcBorders>
+              <w:left w:val="single" w:sz="4" w:space="0" w:color="5B9BD5" w:themeColor="accent1"/>
+            </w:tcBorders>
+          </w:tcPr>
+          <w:p>
+            <w:pPr>
+              <w:pStyle w:val="a3"/>
+              <w:ind w:firstLineChars="0" w:firstLine="0"/>
+              <w:cnfStyle w:val="000000100000" w:firstRow="0" w:lastRow="0" w:firstColumn="0" w:lastColumn="0" w:oddVBand="0" w:evenVBand="0" w:oddHBand="1" w:evenHBand="0" w:firstRowFirstColumn="0" w:firstRowLastColumn="0" w:lastRowFirstColumn="0" w:lastRowLastColumn="0"/>
+            </w:pPr>
+          </w:p>
+        </w:tc>
+        <w:tc>
+          <w:tcPr>
+            <w:tcW w:w="2977" w:type="dxa"/>
+            <w:gridSpan w:val="2"/>
+          </w:tcPr>
+          <w:p>
+            <w:pPr>
+              <w:pStyle w:val="a3"/>
+              <w:ind w:firstLineChars="0" w:firstLine="0"/>
+              <w:cnfStyle w:val="000000100000" w:firstRow="0" w:lastRow="0" w:firstColumn="0" w:lastColumn="0" w:oddVBand="0" w:evenVBand="0" w:oddHBand="1" w:evenHBand="0" w:firstRowFirstColumn="0" w:firstRowLastColumn="0" w:lastRowFirstColumn="0" w:lastRowLastColumn="0"/>
+              <w:rPr>
+                <w:rFonts w:hint="eastAsia"/>
+              </w:rPr>
+            </w:pPr>
+          </w:p>
+        </w:tc>
+        <w:tc>
+          <w:tcPr>
+            <w:tcW w:w="2210" w:type="dxa"/>
+          </w:tcPr>
+          <w:p>
+            <w:pPr>
+              <w:pStyle w:val="a3"/>
+              <w:ind w:firstLineChars="0" w:firstLine="0"/>
+              <w:cnfStyle w:val="000000100000" w:firstRow="0" w:lastRow="0" w:firstColumn="0" w:lastColumn="0" w:oddVBand="0" w:evenVBand="0" w:oddHBand="1" w:evenHBand="0" w:firstRowFirstColumn="0" w:firstRowLastColumn="0" w:lastRowFirstColumn="0" w:lastRowLastColumn="0"/>
+              <w:rPr>
+                <w:rFonts w:hint="eastAsia"/>
+              </w:rPr>
+            </w:pPr>
+          </w:p>
+        </w:tc>
+      </w:tr>
+      <w:tr>
+        <w:trPr>
+          <w:trHeight w:val="357"/>
+        </w:trPr>
+        <w:tc>
+          <w:tcPr>
+            <w:cnfStyle w:val="001000000000" w:firstRow="0" w:lastRow="0" w:firstColumn="1" w:lastColumn="0" w:oddVBand="0" w:evenVBand="0" w:oddHBand="0" w:evenHBand="0" w:firstRowFirstColumn="0" w:firstRowLastColumn="0" w:lastRowFirstColumn="0" w:lastRowLastColumn="0"/>
+            <w:tcW w:w="1034" w:type="dxa"/>
+            <w:vMerge w:val="restart"/>
+          </w:tcPr>
+          <w:p>
+            <w:pPr>
+              <w:pStyle w:val="a3"/>
+              <w:ind w:firstLineChars="0" w:firstLine="0"/>
+              <w:rPr>
+                <w:b w:val="0"/>
+              </w:rPr>
+            </w:pPr>
+            <w:r>
+              <w:rPr>
+                <w:rFonts w:hint="eastAsia"/>
+                <w:b w:val="0"/>
+              </w:rPr>
+              <w:t>返回</w:t>
+            </w:r>
+            <w:r>
+              <w:rPr>
+                <w:b w:val="0"/>
+              </w:rPr>
+              <w:t>（</w:t>
+            </w:r>
+            <w:r>
+              <w:rPr>
+                <w:rFonts w:hint="eastAsia"/>
+                <w:b w:val="0"/>
+              </w:rPr>
+              <w:t>JSON</w:t>
+            </w:r>
+            <w:r>
+              <w:rPr>
+                <w:b w:val="0"/>
+              </w:rPr>
+              <w:t>）</w:t>
+            </w:r>
+          </w:p>
+          <w:p>
+            <w:pPr>
+              <w:pStyle w:val="a3"/>
+              <w:ind w:firstLineChars="0" w:firstLine="0"/>
+              <w:rPr>
+                <w:rFonts w:hint="eastAsia"/>
+                <w:b w:val="0"/>
+              </w:rPr>
+            </w:pPr>
+          </w:p>
+        </w:tc>
+        <w:tc>
+          <w:tcPr>
+            <w:tcW w:w="3356" w:type="dxa"/>
+            <w:gridSpan w:val="3"/>
+          </w:tcPr>
+          <w:p>
+            <w:pPr>
+              <w:pStyle w:val="a3"/>
+              <w:ind w:firstLineChars="0" w:firstLine="0"/>
+              <w:cnfStyle w:val="000000000000" w:firstRow="0" w:lastRow="0" w:firstColumn="0" w:lastColumn="0" w:oddVBand="0" w:evenVBand="0" w:oddHBand="0" w:evenHBand="0" w:firstRowFirstColumn="0" w:firstRowLastColumn="0" w:lastRowFirstColumn="0" w:lastRowLastColumn="0"/>
+            </w:pPr>
+            <w:r>
+              <w:rPr>
+                <w:rFonts w:hint="eastAsia"/>
+              </w:rPr>
+              <w:t>K</w:t>
+            </w:r>
+            <w:r>
+              <w:t>ey</w:t>
+            </w:r>
+          </w:p>
+        </w:tc>
+        <w:tc>
+          <w:tcPr>
+            <w:tcW w:w="3916" w:type="dxa"/>
+            <w:gridSpan w:val="2"/>
+          </w:tcPr>
+          <w:p>
+            <w:pPr>
+              <w:pStyle w:val="a3"/>
+              <w:ind w:firstLineChars="0" w:firstLine="0"/>
+              <w:cnfStyle w:val="000000000000" w:firstRow="0" w:lastRow="0" w:firstColumn="0" w:lastColumn="0" w:oddVBand="0" w:evenVBand="0" w:oddHBand="0" w:evenHBand="0" w:firstRowFirstColumn="0" w:firstRowLastColumn="0" w:lastRowFirstColumn="0" w:lastRowLastColumn="0"/>
+            </w:pPr>
+            <w:r>
+              <w:rPr>
+                <w:rFonts w:hint="eastAsia"/>
+              </w:rPr>
+              <w:t>V</w:t>
+            </w:r>
+            <w:r>
+              <w:t>alue</w:t>
+            </w:r>
+          </w:p>
+        </w:tc>
+      </w:tr>
+      <w:tr>
+        <w:trPr>
+          <w:cnfStyle w:val="000000100000" w:firstRow="0" w:lastRow="0" w:firstColumn="0" w:lastColumn="0" w:oddVBand="0" w:evenVBand="0" w:oddHBand="1" w:evenHBand="0" w:firstRowFirstColumn="0" w:firstRowLastColumn="0" w:lastRowFirstColumn="0" w:lastRowLastColumn="0"/>
+          <w:trHeight w:val="344"/>
+        </w:trPr>
+        <w:tc>
+          <w:tcPr>
+            <w:cnfStyle w:val="001000000000" w:firstRow="0" w:lastRow="0" w:firstColumn="1" w:lastColumn="0" w:oddVBand="0" w:evenVBand="0" w:oddHBand="0" w:evenHBand="0" w:firstRowFirstColumn="0" w:firstRowLastColumn="0" w:lastRowFirstColumn="0" w:lastRowLastColumn="0"/>
+            <w:tcW w:w="1034" w:type="dxa"/>
+            <w:vMerge/>
+          </w:tcPr>
+          <w:p>
+            <w:pPr>
+              <w:pStyle w:val="a3"/>
+              <w:ind w:firstLineChars="0" w:firstLine="0"/>
+              <w:rPr>
+                <w:b w:val="0"/>
+              </w:rPr>
+            </w:pPr>
+          </w:p>
+        </w:tc>
+        <w:tc>
+          <w:tcPr>
+            <w:tcW w:w="3356" w:type="dxa"/>
+            <w:gridSpan w:val="3"/>
+            <w:tcBorders>
+              <w:bottom w:val="single" w:sz="4" w:space="0" w:color="5B9BD5" w:themeColor="accent1"/>
+            </w:tcBorders>
+          </w:tcPr>
+          <w:p>
+            <w:pPr>
+              <w:pStyle w:val="a3"/>
+              <w:ind w:firstLineChars="0" w:firstLine="0"/>
+              <w:cnfStyle w:val="000000100000" w:firstRow="0" w:lastRow="0" w:firstColumn="0" w:lastColumn="0" w:oddVBand="0" w:evenVBand="0" w:oddHBand="1" w:evenHBand="0" w:firstRowFirstColumn="0" w:firstRowLastColumn="0" w:lastRowFirstColumn="0" w:lastRowLastColumn="0"/>
+            </w:pPr>
+            <w:r>
+              <w:t>Image_uri</w:t>
+            </w:r>
+            <w:r>
+              <w:t>*</w:t>
+            </w:r>
+          </w:p>
+        </w:tc>
+        <w:tc>
+          <w:tcPr>
+            <w:tcW w:w="3916" w:type="dxa"/>
+            <w:gridSpan w:val="2"/>
+            <w:tcBorders>
+              <w:bottom w:val="single" w:sz="4" w:space="0" w:color="5B9BD5" w:themeColor="accent1"/>
+            </w:tcBorders>
+          </w:tcPr>
+          <w:p>
+            <w:pPr>
+              <w:pStyle w:val="a3"/>
+              <w:ind w:firstLineChars="0" w:firstLine="0"/>
+              <w:cnfStyle w:val="000000100000" w:firstRow="0" w:lastRow="0" w:firstColumn="0" w:lastColumn="0" w:oddVBand="0" w:evenVBand="0" w:oddHBand="1" w:evenHBand="0" w:firstRowFirstColumn="0" w:firstRowLastColumn="0" w:lastRowFirstColumn="0" w:lastRowLastColumn="0"/>
+              <w:rPr>
+                <w:rFonts w:hint="eastAsia"/>
+              </w:rPr>
+            </w:pPr>
+            <w:r>
+              <w:rPr>
+                <w:rFonts w:hint="eastAsia"/>
+              </w:rPr>
+              <w:t>(</w:t>
+            </w:r>
+            <w:r>
+              <w:t>string</w:t>
+            </w:r>
+            <w:r>
+              <w:t xml:space="preserve">) </w:t>
+            </w:r>
+            <w:r>
+              <w:rPr>
+                <w:rFonts w:hint="eastAsia"/>
+              </w:rPr>
+              <w:t>产品</w:t>
+            </w:r>
+            <w:r>
+              <w:rPr>
+                <w:rFonts w:hint="eastAsia"/>
+              </w:rPr>
+              <w:t>图片</w:t>
+            </w:r>
+          </w:p>
+        </w:tc>
+      </w:tr>
+      <w:tr>
+        <w:trPr>
+          <w:trHeight w:val="204"/>
+        </w:trPr>
+        <w:tc>
+          <w:tcPr>
+            <w:cnfStyle w:val="001000000000" w:firstRow="0" w:lastRow="0" w:firstColumn="1" w:lastColumn="0" w:oddVBand="0" w:evenVBand="0" w:oddHBand="0" w:evenHBand="0" w:firstRowFirstColumn="0" w:firstRowLastColumn="0" w:lastRowFirstColumn="0" w:lastRowLastColumn="0"/>
+            <w:tcW w:w="1034" w:type="dxa"/>
+            <w:vMerge/>
+          </w:tcPr>
+          <w:p>
+            <w:pPr>
+              <w:pStyle w:val="a3"/>
+              <w:ind w:firstLineChars="0" w:firstLine="0"/>
+              <w:rPr>
+                <w:b w:val="0"/>
+              </w:rPr>
+            </w:pPr>
+          </w:p>
+        </w:tc>
+        <w:tc>
+          <w:tcPr>
+            <w:tcW w:w="3356" w:type="dxa"/>
+            <w:gridSpan w:val="3"/>
+            <w:tcBorders>
+              <w:top w:val="single" w:sz="4" w:space="0" w:color="5B9BD5" w:themeColor="accent1"/>
+              <w:bottom w:val="single" w:sz="4" w:space="0" w:color="5B9BD5" w:themeColor="accent1"/>
+            </w:tcBorders>
+          </w:tcPr>
+          <w:p>
+            <w:pPr>
+              <w:cnfStyle w:val="000000000000" w:firstRow="0" w:lastRow="0" w:firstColumn="0" w:lastColumn="0" w:oddVBand="0" w:evenVBand="0" w:oddHBand="0" w:evenHBand="0" w:firstRowFirstColumn="0" w:firstRowLastColumn="0" w:lastRowFirstColumn="0" w:lastRowLastColumn="0"/>
+            </w:pPr>
+          </w:p>
+        </w:tc>
+        <w:tc>
+          <w:tcPr>
+            <w:tcW w:w="3916" w:type="dxa"/>
+            <w:gridSpan w:val="2"/>
+            <w:tcBorders>
+              <w:top w:val="single" w:sz="4" w:space="0" w:color="5B9BD5" w:themeColor="accent1"/>
+              <w:bottom w:val="single" w:sz="4" w:space="0" w:color="5B9BD5" w:themeColor="accent1"/>
+            </w:tcBorders>
+          </w:tcPr>
+          <w:p>
+            <w:pPr>
+              <w:pStyle w:val="a3"/>
+              <w:ind w:firstLineChars="0" w:firstLine="0"/>
+              <w:cnfStyle w:val="000000000000" w:firstRow="0" w:lastRow="0" w:firstColumn="0" w:lastColumn="0" w:oddVBand="0" w:evenVBand="0" w:oddHBand="0" w:evenHBand="0" w:firstRowFirstColumn="0" w:firstRowLastColumn="0" w:lastRowFirstColumn="0" w:lastRowLastColumn="0"/>
+            </w:pPr>
+          </w:p>
+        </w:tc>
+      </w:tr>
+      <w:tr>
+        <w:trPr>
+          <w:cnfStyle w:val="000000100000" w:firstRow="0" w:lastRow="0" w:firstColumn="0" w:lastColumn="0" w:oddVBand="0" w:evenVBand="0" w:oddHBand="1" w:evenHBand="0" w:firstRowFirstColumn="0" w:firstRowLastColumn="0" w:lastRowFirstColumn="0" w:lastRowLastColumn="0"/>
+          <w:trHeight w:val="197"/>
+        </w:trPr>
+        <w:tc>
+          <w:tcPr>
+            <w:cnfStyle w:val="001000000000" w:firstRow="0" w:lastRow="0" w:firstColumn="1" w:lastColumn="0" w:oddVBand="0" w:evenVBand="0" w:oddHBand="0" w:evenHBand="0" w:firstRowFirstColumn="0" w:firstRowLastColumn="0" w:lastRowFirstColumn="0" w:lastRowLastColumn="0"/>
+            <w:tcW w:w="1034" w:type="dxa"/>
+            <w:vMerge/>
+          </w:tcPr>
+          <w:p>
+            <w:pPr>
+              <w:pStyle w:val="a3"/>
+              <w:ind w:firstLineChars="0" w:firstLine="0"/>
+              <w:rPr>
+                <w:b w:val="0"/>
+              </w:rPr>
+            </w:pPr>
+          </w:p>
+        </w:tc>
+        <w:tc>
+          <w:tcPr>
+            <w:tcW w:w="3356" w:type="dxa"/>
+            <w:gridSpan w:val="3"/>
+            <w:tcBorders>
+              <w:top w:val="single" w:sz="4" w:space="0" w:color="5B9BD5" w:themeColor="accent1"/>
+            </w:tcBorders>
+          </w:tcPr>
+          <w:p>
+            <w:pPr>
+              <w:cnfStyle w:val="000000100000" w:firstRow="0" w:lastRow="0" w:firstColumn="0" w:lastColumn="0" w:oddVBand="0" w:evenVBand="0" w:oddHBand="1" w:evenHBand="0" w:firstRowFirstColumn="0" w:firstRowLastColumn="0" w:lastRowFirstColumn="0" w:lastRowLastColumn="0"/>
+            </w:pPr>
+          </w:p>
+        </w:tc>
+        <w:tc>
+          <w:tcPr>
+            <w:tcW w:w="3916" w:type="dxa"/>
+            <w:gridSpan w:val="2"/>
+            <w:tcBorders>
+              <w:top w:val="single" w:sz="4" w:space="0" w:color="5B9BD5" w:themeColor="accent1"/>
+            </w:tcBorders>
+          </w:tcPr>
+          <w:p>
+            <w:pPr>
+              <w:pStyle w:val="a3"/>
+              <w:ind w:firstLineChars="0" w:firstLine="0"/>
+              <w:cnfStyle w:val="000000100000" w:firstRow="0" w:lastRow="0" w:firstColumn="0" w:lastColumn="0" w:oddVBand="0" w:evenVBand="0" w:oddHBand="1" w:evenHBand="0" w:firstRowFirstColumn="0" w:firstRowLastColumn="0" w:lastRowFirstColumn="0" w:lastRowLastColumn="0"/>
+            </w:pPr>
+            <w:r>
+              <w:t>“</w:t>
+            </w:r>
+          </w:p>
+        </w:tc>
+      </w:tr>
+    </w:tbl>
+    <w:p/>
+    <w:p>
       <w:r>
-        <w:t>产品</w:t>
+        <w:br w:type="page"/>
       </w:r>
-      <w:r>
+    </w:p>
+    <w:p>
+      <w:pPr>
         <w:rPr>
           <w:rFonts w:hint="eastAsia"/>
         </w:rPr>
-        <w:t xml:space="preserve"> (todo)</w:t>
-      </w:r>
+      </w:pPr>
+      <w:bookmarkStart w:id="2" w:name="_GoBack"/>
+      <w:bookmarkEnd w:id="2"/>
     </w:p>
-    <w:p/>
     <w:p>
       <w:pPr>
         <w:pStyle w:val="1"/>

</xml_diff>